<commit_message>
Add Project Plan document
</commit_message>
<xml_diff>
--- a/Documenti_da_Finire/Documento project plan.docx
+++ b/Documenti_da_Finire/Documento project plan.docx
@@ -98,13 +98,8 @@
           </w:tcPr>
           <w:p>
             <w:r>
-              <w:t xml:space="preserve">Federico </w:t>
-            </w:r>
-            <w:proofErr w:type="spellStart"/>
-            <w:r>
-              <w:t>Parezzan</w:t>
-            </w:r>
-            <w:proofErr w:type="spellEnd"/>
+              <w:t>Federico Parezzan</w:t>
+            </w:r>
           </w:p>
         </w:tc>
         <w:tc>
@@ -187,13 +182,8 @@
           </w:tcPr>
           <w:p>
             <w:r>
-              <w:t xml:space="preserve">Paolo </w:t>
-            </w:r>
-            <w:proofErr w:type="spellStart"/>
-            <w:r>
-              <w:t>Vucinic</w:t>
-            </w:r>
-            <w:proofErr w:type="spellEnd"/>
+              <w:t>Paolo Vucinic</w:t>
+            </w:r>
           </w:p>
         </w:tc>
         <w:tc>
@@ -276,13 +266,8 @@
           </w:tcPr>
           <w:p>
             <w:r>
-              <w:t xml:space="preserve">Claudio </w:t>
-            </w:r>
-            <w:proofErr w:type="spellStart"/>
-            <w:r>
-              <w:t>Tomazzoli</w:t>
-            </w:r>
-            <w:proofErr w:type="spellEnd"/>
+              <w:t>Claudio Tomazzoli</w:t>
+            </w:r>
           </w:p>
         </w:tc>
         <w:tc>
@@ -368,13 +353,8 @@
           </w:tcPr>
           <w:p>
             <w:r>
-              <w:t xml:space="preserve">Federico </w:t>
-            </w:r>
-            <w:proofErr w:type="spellStart"/>
-            <w:r>
-              <w:t>Parezzan</w:t>
-            </w:r>
-            <w:proofErr w:type="spellEnd"/>
+              <w:t>Federico Parezzan</w:t>
+            </w:r>
           </w:p>
         </w:tc>
         <w:tc>
@@ -405,13 +385,8 @@
           </w:tcPr>
           <w:p>
             <w:r>
-              <w:t xml:space="preserve">Alberto Benini, Leonardo Piccoli, Paolo </w:t>
-            </w:r>
-            <w:proofErr w:type="spellStart"/>
-            <w:r>
-              <w:t>Vucinic</w:t>
-            </w:r>
-            <w:proofErr w:type="spellEnd"/>
+              <w:t>Alberto Benini, Leonardo Piccoli, Paolo Vucinic</w:t>
+            </w:r>
           </w:p>
         </w:tc>
         <w:tc>
@@ -503,13 +478,8 @@
           </w:tcPr>
           <w:p>
             <w:r>
-              <w:t xml:space="preserve">Federico </w:t>
-            </w:r>
-            <w:proofErr w:type="spellStart"/>
-            <w:r>
-              <w:t>Parezzan</w:t>
-            </w:r>
-            <w:proofErr w:type="spellEnd"/>
+              <w:t>Federico Parezzan</w:t>
+            </w:r>
           </w:p>
         </w:tc>
         <w:tc>
@@ -599,21 +569,8 @@
             <w:tcW w:w="3207" w:type="dxa"/>
           </w:tcPr>
           <w:p>
-            <w:proofErr w:type="spellStart"/>
-            <w:r>
-              <w:t>Portable</w:t>
-            </w:r>
-            <w:proofErr w:type="spellEnd"/>
-            <w:r>
-              <w:t xml:space="preserve"> </w:t>
-            </w:r>
-            <w:proofErr w:type="spellStart"/>
-            <w:r>
-              <w:t>document</w:t>
-            </w:r>
-            <w:proofErr w:type="spellEnd"/>
-            <w:r>
-              <w:t xml:space="preserve"> format</w:t>
+            <w:r>
+              <w:t>Portable document format</w:t>
             </w:r>
           </w:p>
         </w:tc>
@@ -814,13 +771,8 @@
               <w:jc w:val="both"/>
             </w:pPr>
             <w:r>
-              <w:t xml:space="preserve">Requisiti di sistema, business </w:t>
-            </w:r>
-            <w:proofErr w:type="spellStart"/>
-            <w:r>
-              <w:t>needs</w:t>
-            </w:r>
-            <w:proofErr w:type="spellEnd"/>
+              <w:t>Requisiti di sistema, business needs</w:t>
+            </w:r>
           </w:p>
         </w:tc>
         <w:tc>
@@ -976,13 +928,8 @@
         <w:jc w:val="both"/>
       </w:pPr>
       <w:r>
-        <w:t xml:space="preserve">Sviluppo applicazione </w:t>
-      </w:r>
-      <w:proofErr w:type="spellStart"/>
-      <w:r>
-        <w:t>Android</w:t>
-      </w:r>
-      <w:proofErr w:type="spellEnd"/>
+        <w:t>Sviluppo applicazione Android</w:t>
+      </w:r>
     </w:p>
     <w:p>
       <w:pPr>
@@ -1154,7 +1101,10 @@
               <w:jc w:val="both"/>
             </w:pPr>
             <w:r>
-              <w:t>Documento di Vision</w:t>
+              <w:t>Document</w:t>
+            </w:r>
+            <w:r>
+              <w:t>i di progettazione</w:t>
             </w:r>
           </w:p>
         </w:tc>
@@ -1167,13 +1117,11 @@
               <w:jc w:val="both"/>
             </w:pPr>
             <w:r>
-              <w:t xml:space="preserve">Alberto Benini, Federico </w:t>
-            </w:r>
-            <w:proofErr w:type="spellStart"/>
-            <w:r>
-              <w:t>Parezzan</w:t>
-            </w:r>
-            <w:proofErr w:type="spellEnd"/>
+              <w:t>Alberto Benini, Federico Parezzan</w:t>
+            </w:r>
+            <w:r>
+              <w:t>, Paolo Vucinic, Leonardo Piccoli</w:t>
+            </w:r>
           </w:p>
         </w:tc>
       </w:tr>
@@ -1187,144 +1135,8 @@
               <w:jc w:val="both"/>
             </w:pPr>
             <w:r>
-              <w:t>Documento di Caratteristiche</w:t>
-            </w:r>
-          </w:p>
-        </w:tc>
-        <w:tc>
-          <w:tcPr>
-            <w:tcW w:w="4811" w:type="dxa"/>
-          </w:tcPr>
-          <w:p>
-            <w:pPr>
-              <w:jc w:val="both"/>
-            </w:pPr>
-            <w:r>
-              <w:t xml:space="preserve">Alberto Benini, Federico </w:t>
-            </w:r>
-            <w:proofErr w:type="spellStart"/>
-            <w:r>
-              <w:t>Parezzan</w:t>
-            </w:r>
-            <w:proofErr w:type="spellEnd"/>
-            <w:r>
-              <w:t>, Leonardo Pi</w:t>
-            </w:r>
-            <w:bookmarkStart w:id="0" w:name="_GoBack"/>
-            <w:bookmarkEnd w:id="0"/>
-            <w:r>
-              <w:t>ccoli</w:t>
-            </w:r>
-          </w:p>
-        </w:tc>
-      </w:tr>
-      <w:tr>
-        <w:tc>
-          <w:tcPr>
-            <w:tcW w:w="4811" w:type="dxa"/>
-          </w:tcPr>
-          <w:p>
-            <w:pPr>
-              <w:jc w:val="both"/>
-            </w:pPr>
-            <w:r>
-              <w:t>Documento di Specifica dei Casi d’uso</w:t>
-            </w:r>
-          </w:p>
-        </w:tc>
-        <w:tc>
-          <w:tcPr>
-            <w:tcW w:w="4811" w:type="dxa"/>
-          </w:tcPr>
-          <w:p>
-            <w:pPr>
-              <w:jc w:val="both"/>
-            </w:pPr>
-            <w:r>
-              <w:t xml:space="preserve">Federico </w:t>
-            </w:r>
-            <w:proofErr w:type="spellStart"/>
-            <w:r>
-              <w:t>Parezzan</w:t>
-            </w:r>
-            <w:proofErr w:type="spellEnd"/>
-            <w:r>
-              <w:t xml:space="preserve">, Alberto Benini, Paolo </w:t>
-            </w:r>
-            <w:proofErr w:type="spellStart"/>
-            <w:r>
-              <w:t>Vucinic</w:t>
-            </w:r>
-            <w:proofErr w:type="spellEnd"/>
-          </w:p>
-        </w:tc>
-      </w:tr>
-      <w:tr>
-        <w:tc>
-          <w:tcPr>
-            <w:tcW w:w="4811" w:type="dxa"/>
-          </w:tcPr>
-          <w:p>
-            <w:pPr>
-              <w:jc w:val="both"/>
-            </w:pPr>
-            <w:r>
-              <w:t xml:space="preserve">Documento di </w:t>
-            </w:r>
-            <w:proofErr w:type="spellStart"/>
-            <w:r>
-              <w:t>project</w:t>
-            </w:r>
-            <w:proofErr w:type="spellEnd"/>
-            <w:r>
-              <w:t xml:space="preserve"> </w:t>
-            </w:r>
-            <w:proofErr w:type="spellStart"/>
-            <w:r>
-              <w:t>plan</w:t>
-            </w:r>
-            <w:proofErr w:type="spellEnd"/>
-          </w:p>
-        </w:tc>
-        <w:tc>
-          <w:tcPr>
-            <w:tcW w:w="4811" w:type="dxa"/>
-          </w:tcPr>
-          <w:p>
-            <w:pPr>
-              <w:jc w:val="both"/>
-            </w:pPr>
-            <w:r>
-              <w:t xml:space="preserve">Federico </w:t>
-            </w:r>
-            <w:proofErr w:type="spellStart"/>
-            <w:r>
-              <w:t>Parezzan</w:t>
-            </w:r>
-            <w:proofErr w:type="spellEnd"/>
-            <w:r>
-              <w:t>, Leonardo Piccoli</w:t>
-            </w:r>
-          </w:p>
-        </w:tc>
-      </w:tr>
-      <w:tr>
-        <w:tc>
-          <w:tcPr>
-            <w:tcW w:w="4811" w:type="dxa"/>
-          </w:tcPr>
-          <w:p>
-            <w:pPr>
-              <w:jc w:val="both"/>
-            </w:pPr>
-            <w:r>
-              <w:t xml:space="preserve">Interfaccia utente applicazione </w:t>
-            </w:r>
-            <w:proofErr w:type="spellStart"/>
-            <w:r>
-              <w:t>Android</w:t>
-            </w:r>
-            <w:proofErr w:type="spellEnd"/>
+              <w:t>Interfaccia utente applicazione Android</w:t>
+            </w:r>
           </w:p>
         </w:tc>
         <w:tc>
@@ -1357,13 +1169,8 @@
               <w:jc w:val="both"/>
             </w:pPr>
             <w:r>
-              <w:t xml:space="preserve">Logica applicativa applicazione </w:t>
-            </w:r>
-            <w:proofErr w:type="spellStart"/>
-            <w:r>
-              <w:t>Android</w:t>
-            </w:r>
-            <w:proofErr w:type="spellEnd"/>
+              <w:t>Logica applicativa applicazione Android</w:t>
+            </w:r>
           </w:p>
         </w:tc>
         <w:tc>
@@ -1375,13 +1182,8 @@
               <w:jc w:val="both"/>
             </w:pPr>
             <w:r>
-              <w:t xml:space="preserve">Federico </w:t>
-            </w:r>
-            <w:proofErr w:type="spellStart"/>
-            <w:r>
-              <w:t>Parezzan</w:t>
-            </w:r>
-            <w:proofErr w:type="spellEnd"/>
+              <w:t>Federico Parezzan</w:t>
+            </w:r>
           </w:p>
         </w:tc>
       </w:tr>
@@ -1439,13 +1241,8 @@
               <w:t xml:space="preserve">Leonardo Piccoli, </w:t>
             </w:r>
             <w:r>
-              <w:t xml:space="preserve">Paolo </w:t>
-            </w:r>
-            <w:proofErr w:type="spellStart"/>
-            <w:r>
-              <w:t>Vucinic</w:t>
-            </w:r>
-            <w:proofErr w:type="spellEnd"/>
+              <w:t>Paolo Vucinic</w:t>
+            </w:r>
           </w:p>
         </w:tc>
       </w:tr>
@@ -1472,13 +1269,8 @@
               <w:jc w:val="both"/>
             </w:pPr>
             <w:r>
-              <w:t xml:space="preserve">Paolo </w:t>
-            </w:r>
-            <w:proofErr w:type="spellStart"/>
-            <w:r>
-              <w:t>Vucinic</w:t>
-            </w:r>
-            <w:proofErr w:type="spellEnd"/>
+              <w:t>Paolo Vucinic</w:t>
+            </w:r>
           </w:p>
         </w:tc>
       </w:tr>
@@ -1505,23 +1297,7 @@
               <w:jc w:val="both"/>
             </w:pPr>
             <w:r>
-              <w:t xml:space="preserve">Federico </w:t>
-            </w:r>
-            <w:proofErr w:type="spellStart"/>
-            <w:r>
-              <w:t>Parezzan</w:t>
-            </w:r>
-            <w:proofErr w:type="spellEnd"/>
-            <w:r>
-              <w:t xml:space="preserve">, Alberto Benini, Paolo </w:t>
-            </w:r>
-            <w:proofErr w:type="spellStart"/>
-            <w:r>
-              <w:t>Vucinic</w:t>
-            </w:r>
-            <w:proofErr w:type="spellEnd"/>
-            <w:r>
-              <w:t>, Leonardo Piccoli</w:t>
+              <w:t>Federico Parezzan, Alberto Benini, Paolo Vucinic, Leonardo Piccoli</w:t>
             </w:r>
           </w:p>
         </w:tc>
@@ -1569,6 +1345,366 @@
       <w:pPr>
         <w:jc w:val="both"/>
       </w:pPr>
+    </w:p>
+    <w:p>
+      <w:pPr>
+        <w:jc w:val="both"/>
+      </w:pPr>
+      <w:r>
+        <w:t>RETICOLO DI PRECEDENZA</w:t>
+      </w:r>
+    </w:p>
+    <w:p>
+      <w:pPr>
+        <w:jc w:val="both"/>
+      </w:pPr>
+    </w:p>
+    <w:p>
+      <w:pPr>
+        <w:jc w:val="both"/>
+      </w:pPr>
+      <w:r>
+        <w:object w:dxaOrig="12500" w:dyaOrig="5140" w14:anchorId="5F82E35D">
+          <v:shapetype id="_x0000_t75" coordsize="21600,21600" o:spt="75" o:preferrelative="t" path="m@4@5l@4@11@9@11@9@5xe" filled="f" stroked="f">
+            <v:stroke joinstyle="miter"/>
+            <v:formulas>
+              <v:f eqn="if lineDrawn pixelLineWidth 0"/>
+              <v:f eqn="sum @0 1 0"/>
+              <v:f eqn="sum 0 0 @1"/>
+              <v:f eqn="prod @2 1 2"/>
+              <v:f eqn="prod @3 21600 pixelWidth"/>
+              <v:f eqn="prod @3 21600 pixelHeight"/>
+              <v:f eqn="sum @0 0 1"/>
+              <v:f eqn="prod @6 1 2"/>
+              <v:f eqn="prod @7 21600 pixelWidth"/>
+              <v:f eqn="sum @8 21600 0"/>
+              <v:f eqn="prod @7 21600 pixelHeight"/>
+              <v:f eqn="sum @10 21600 0"/>
+            </v:formulas>
+            <v:path o:extrusionok="f" gradientshapeok="t" o:connecttype="rect"/>
+            <o:lock v:ext="edit" aspectratio="t"/>
+          </v:shapetype>
+          <v:shape id="_x0000_i1025" type="#_x0000_t75" style="width:478.35pt;height:196.9pt" o:ole="">
+            <v:imagedata r:id="rId5" o:title=""/>
+          </v:shape>
+          <o:OLEObject Type="Embed" ProgID="Excel.Sheet.8" ShapeID="_x0000_i1025" DrawAspect="Content" ObjectID="_1493538241" r:id="rId6"/>
+        </w:object>
+      </w:r>
+    </w:p>
+    <w:p>
+      <w:pPr>
+        <w:jc w:val="both"/>
+      </w:pPr>
+    </w:p>
+    <w:p>
+      <w:pPr>
+        <w:jc w:val="both"/>
+      </w:pPr>
+    </w:p>
+    <w:p>
+      <w:pPr>
+        <w:jc w:val="both"/>
+      </w:pPr>
+      <w:r>
+        <w:t>CPM</w:t>
+      </w:r>
+    </w:p>
+    <w:p>
+      <w:pPr>
+        <w:jc w:val="both"/>
+      </w:pPr>
+    </w:p>
+    <w:p>
+      <w:pPr>
+        <w:jc w:val="both"/>
+      </w:pPr>
+      <w:r>
+        <w:rPr>
+          <w:noProof/>
+        </w:rPr>
+        <w:drawing>
+          <wp:inline distT="0" distB="0" distL="0" distR="0" wp14:anchorId="2E191E24" wp14:editId="15E99428">
+            <wp:extent cx="6109970" cy="2694940"/>
+            <wp:effectExtent l="0" t="0" r="11430" b="0"/>
+            <wp:docPr id="3" name="Immagine 3" descr="CPM.png"/>
+            <wp:cNvGraphicFramePr>
+              <a:graphicFrameLocks xmlns:a="http://schemas.openxmlformats.org/drawingml/2006/main" noChangeAspect="1"/>
+            </wp:cNvGraphicFramePr>
+            <a:graphic xmlns:a="http://schemas.openxmlformats.org/drawingml/2006/main">
+              <a:graphicData uri="http://schemas.openxmlformats.org/drawingml/2006/picture">
+                <pic:pic xmlns:pic="http://schemas.openxmlformats.org/drawingml/2006/picture">
+                  <pic:nvPicPr>
+                    <pic:cNvPr id="0" name="Picture 4" descr="CPM.png"/>
+                    <pic:cNvPicPr>
+                      <a:picLocks noChangeAspect="1" noChangeArrowheads="1"/>
+                    </pic:cNvPicPr>
+                  </pic:nvPicPr>
+                  <pic:blipFill>
+                    <a:blip r:embed="rId7">
+                      <a:extLst>
+                        <a:ext uri="{28A0092B-C50C-407E-A947-70E740481C1C}">
+                          <a14:useLocalDpi xmlns:a14="http://schemas.microsoft.com/office/drawing/2010/main" val="0"/>
+                        </a:ext>
+                      </a:extLst>
+                    </a:blip>
+                    <a:srcRect/>
+                    <a:stretch>
+                      <a:fillRect/>
+                    </a:stretch>
+                  </pic:blipFill>
+                  <pic:spPr bwMode="auto">
+                    <a:xfrm>
+                      <a:off x="0" y="0"/>
+                      <a:ext cx="6109970" cy="2694940"/>
+                    </a:xfrm>
+                    <a:prstGeom prst="rect">
+                      <a:avLst/>
+                    </a:prstGeom>
+                    <a:noFill/>
+                    <a:ln>
+                      <a:noFill/>
+                    </a:ln>
+                  </pic:spPr>
+                </pic:pic>
+              </a:graphicData>
+            </a:graphic>
+          </wp:inline>
+        </w:drawing>
+      </w:r>
+    </w:p>
+    <w:p>
+      <w:pPr>
+        <w:jc w:val="both"/>
+      </w:pPr>
+    </w:p>
+    <w:p>
+      <w:pPr>
+        <w:jc w:val="both"/>
+      </w:pPr>
+      <w:r>
+        <w:t>In sintesi:</w:t>
+      </w:r>
+    </w:p>
+    <w:p>
+      <w:pPr>
+        <w:jc w:val="both"/>
+      </w:pPr>
+    </w:p>
+    <w:p>
+      <w:pPr>
+        <w:jc w:val="both"/>
+      </w:pPr>
+      <w:r>
+        <w:object w:dxaOrig="7780" w:dyaOrig="3860" w14:anchorId="0028823B">
+          <v:shape id="_x0000_i1026" type="#_x0000_t75" style="width:487.65pt;height:242.2pt" o:ole="">
+            <v:imagedata r:id="rId5" o:title=""/>
+          </v:shape>
+          <o:OLEObject Type="Embed" ProgID="Excel.Sheet.12" ShapeID="_x0000_i1026" DrawAspect="Content" ObjectID="_1493538242" r:id="rId8"/>
+        </w:object>
+      </w:r>
+    </w:p>
+    <w:p>
+      <w:pPr>
+        <w:jc w:val="both"/>
+      </w:pPr>
+    </w:p>
+    <w:p>
+      <w:pPr>
+        <w:jc w:val="both"/>
+      </w:pPr>
+    </w:p>
+    <w:p>
+      <w:r>
+        <w:br w:type="page"/>
+      </w:r>
+    </w:p>
+    <w:p>
+      <w:pPr>
+        <w:jc w:val="both"/>
+      </w:pPr>
+      <w:r>
+        <w:t>GANTT</w:t>
+      </w:r>
+    </w:p>
+    <w:p>
+      <w:pPr>
+        <w:jc w:val="both"/>
+      </w:pPr>
+    </w:p>
+    <w:p>
+      <w:pPr>
+        <w:jc w:val="both"/>
+      </w:pPr>
+      <w:r>
+        <w:drawing>
+          <wp:inline distT="0" distB="0" distL="0" distR="0" wp14:anchorId="7B822F74" wp14:editId="57167553">
+            <wp:extent cx="6074699" cy="3946156"/>
+            <wp:effectExtent l="0" t="0" r="0" b="0"/>
+            <wp:docPr id="4" name="Immagine 4"/>
+            <wp:cNvGraphicFramePr>
+              <a:graphicFrameLocks xmlns:a="http://schemas.openxmlformats.org/drawingml/2006/main" noChangeAspect="1"/>
+            </wp:cNvGraphicFramePr>
+            <a:graphic xmlns:a="http://schemas.openxmlformats.org/drawingml/2006/main">
+              <a:graphicData uri="http://schemas.openxmlformats.org/drawingml/2006/picture">
+                <pic:pic xmlns:pic="http://schemas.openxmlformats.org/drawingml/2006/picture">
+                  <pic:nvPicPr>
+                    <pic:cNvPr id="4" name="GANTT.png"/>
+                    <pic:cNvPicPr/>
+                  </pic:nvPicPr>
+                  <pic:blipFill>
+                    <a:blip r:embed="rId9">
+                      <a:extLst>
+                        <a:ext uri="{28A0092B-C50C-407E-A947-70E740481C1C}">
+                          <a14:useLocalDpi xmlns:a14="http://schemas.microsoft.com/office/drawing/2010/main" val="0"/>
+                        </a:ext>
+                      </a:extLst>
+                    </a:blip>
+                    <a:stretch>
+                      <a:fillRect/>
+                    </a:stretch>
+                  </pic:blipFill>
+                  <pic:spPr>
+                    <a:xfrm>
+                      <a:off x="0" y="0"/>
+                      <a:ext cx="6094485" cy="3959009"/>
+                    </a:xfrm>
+                    <a:prstGeom prst="rect">
+                      <a:avLst/>
+                    </a:prstGeom>
+                  </pic:spPr>
+                </pic:pic>
+              </a:graphicData>
+            </a:graphic>
+          </wp:inline>
+        </w:drawing>
+      </w:r>
+    </w:p>
+    <w:p>
+      <w:pPr>
+        <w:jc w:val="both"/>
+      </w:pPr>
+    </w:p>
+    <w:p>
+      <w:pPr>
+        <w:jc w:val="both"/>
+      </w:pPr>
+    </w:p>
+    <w:p>
+      <w:pPr>
+        <w:jc w:val="both"/>
+      </w:pPr>
+      <w:r>
+        <w:t>DELIVERABLES</w:t>
+      </w:r>
+    </w:p>
+    <w:p>
+      <w:pPr>
+        <w:jc w:val="both"/>
+      </w:pPr>
+    </w:p>
+    <w:p>
+      <w:pPr>
+        <w:pStyle w:val="Paragrafoelenco"/>
+        <w:numPr>
+          <w:ilvl w:val="0"/>
+          <w:numId w:val="2"/>
+        </w:numPr>
+        <w:jc w:val="both"/>
+      </w:pPr>
+      <w:r>
+        <w:t>Web Application nominata Neptune Assistance, basata su Tomcat e rilasciata su server di collaudo.</w:t>
+      </w:r>
+    </w:p>
+    <w:p>
+      <w:pPr>
+        <w:pStyle w:val="Paragrafoelenco"/>
+        <w:numPr>
+          <w:ilvl w:val="0"/>
+          <w:numId w:val="2"/>
+        </w:numPr>
+        <w:jc w:val="both"/>
+      </w:pPr>
+      <w:r>
+        <w:t>Smartphone Application nominata</w:t>
+      </w:r>
+      <w:r>
+        <w:t xml:space="preserve"> Titanic Assistance.</w:t>
+      </w:r>
+    </w:p>
+    <w:p>
+      <w:pPr>
+        <w:pStyle w:val="Paragrafoelenco"/>
+        <w:numPr>
+          <w:ilvl w:val="0"/>
+          <w:numId w:val="2"/>
+        </w:numPr>
+        <w:jc w:val="both"/>
+      </w:pPr>
+      <w:r>
+        <w:t>Database nominato Iceberg, su server di collaudo.</w:t>
+      </w:r>
+    </w:p>
+    <w:p>
+      <w:pPr>
+        <w:jc w:val="both"/>
+      </w:pPr>
+    </w:p>
+    <w:p>
+      <w:pPr>
+        <w:jc w:val="both"/>
+      </w:pPr>
+      <w:r>
+        <w:t>DOCUMENTAZIONE</w:t>
+      </w:r>
+    </w:p>
+    <w:p>
+      <w:pPr>
+        <w:jc w:val="both"/>
+      </w:pPr>
+    </w:p>
+    <w:p>
+      <w:pPr>
+        <w:pStyle w:val="Paragrafoelenco"/>
+        <w:numPr>
+          <w:ilvl w:val="0"/>
+          <w:numId w:val="3"/>
+        </w:numPr>
+        <w:jc w:val="both"/>
+      </w:pPr>
+      <w:r>
+        <w:t>Manuale utente applicazione Android.</w:t>
+      </w:r>
+    </w:p>
+    <w:p>
+      <w:pPr>
+        <w:pStyle w:val="Paragrafoelenco"/>
+        <w:numPr>
+          <w:ilvl w:val="0"/>
+          <w:numId w:val="3"/>
+        </w:numPr>
+        <w:jc w:val="both"/>
+      </w:pPr>
+      <w:r>
+        <w:t>Manuale utente applicazione web.</w:t>
+      </w:r>
+    </w:p>
+    <w:p>
+      <w:pPr>
+        <w:pStyle w:val="Paragrafoelenco"/>
+        <w:numPr>
+          <w:ilvl w:val="0"/>
+          <w:numId w:val="3"/>
+        </w:numPr>
+        <w:jc w:val="both"/>
+      </w:pPr>
+      <w:r>
+        <w:t>Glossario</w:t>
+      </w:r>
+      <w:r>
+        <w:t xml:space="preserve"> delle abbreviazioni e acronimi.</w:t>
+      </w:r>
+      <w:bookmarkStart w:id="0" w:name="_GoBack"/>
+      <w:bookmarkEnd w:id="0"/>
     </w:p>
     <w:sectPr>
       <w:pgSz w:w="11900" w:h="16840"/>
@@ -1583,6 +1719,92 @@
 <file path=word/numbering.xml><?xml version="1.0" encoding="utf-8"?>
 <w:numbering xmlns:wpc="http://schemas.microsoft.com/office/word/2010/wordprocessingCanvas" xmlns:mo="http://schemas.microsoft.com/office/mac/office/2008/main" xmlns:mc="http://schemas.openxmlformats.org/markup-compatibility/2006" xmlns:mv="urn:schemas-microsoft-com:mac:vml" xmlns:o="urn:schemas-microsoft-com:office:office" xmlns:r="http://schemas.openxmlformats.org/officeDocument/2006/relationships" xmlns:m="http://schemas.openxmlformats.org/officeDocument/2006/math" xmlns:v="urn:schemas-microsoft-com:vml" xmlns:wp14="http://schemas.microsoft.com/office/word/2010/wordprocessingDrawing" xmlns:wp="http://schemas.openxmlformats.org/drawingml/2006/wordprocessingDrawing" xmlns:w10="urn:schemas-microsoft-com:office:word" xmlns:w="http://schemas.openxmlformats.org/wordprocessingml/2006/main" xmlns:w14="http://schemas.microsoft.com/office/word/2010/wordml" xmlns:w15="http://schemas.microsoft.com/office/word/2012/wordml" xmlns:wpg="http://schemas.microsoft.com/office/word/2010/wordprocessingGroup" xmlns:wpi="http://schemas.microsoft.com/office/word/2010/wordprocessingInk" xmlns:wne="http://schemas.microsoft.com/office/word/2006/wordml" xmlns:wps="http://schemas.microsoft.com/office/word/2010/wordprocessingShape" mc:Ignorable="w14 w15 wp14">
   <w:abstractNum w:abstractNumId="0">
+    <w:nsid w:val="53AA63D9"/>
+    <w:multiLevelType w:val="hybridMultilevel"/>
+    <w:tmpl w:val="8EB4370A"/>
+    <w:lvl w:ilvl="0" w:tplc="0410000F">
+      <w:start w:val="1"/>
+      <w:numFmt w:val="decimal"/>
+      <w:lvlText w:val="%1."/>
+      <w:lvlJc w:val="left"/>
+      <w:pPr>
+        <w:ind w:left="720" w:hanging="360"/>
+      </w:pPr>
+    </w:lvl>
+    <w:lvl w:ilvl="1" w:tplc="04100019" w:tentative="1">
+      <w:start w:val="1"/>
+      <w:numFmt w:val="lowerLetter"/>
+      <w:lvlText w:val="%2."/>
+      <w:lvlJc w:val="left"/>
+      <w:pPr>
+        <w:ind w:left="1440" w:hanging="360"/>
+      </w:pPr>
+    </w:lvl>
+    <w:lvl w:ilvl="2" w:tplc="0410001B" w:tentative="1">
+      <w:start w:val="1"/>
+      <w:numFmt w:val="lowerRoman"/>
+      <w:lvlText w:val="%3."/>
+      <w:lvlJc w:val="right"/>
+      <w:pPr>
+        <w:ind w:left="2160" w:hanging="180"/>
+      </w:pPr>
+    </w:lvl>
+    <w:lvl w:ilvl="3" w:tplc="0410000F" w:tentative="1">
+      <w:start w:val="1"/>
+      <w:numFmt w:val="decimal"/>
+      <w:lvlText w:val="%4."/>
+      <w:lvlJc w:val="left"/>
+      <w:pPr>
+        <w:ind w:left="2880" w:hanging="360"/>
+      </w:pPr>
+    </w:lvl>
+    <w:lvl w:ilvl="4" w:tplc="04100019" w:tentative="1">
+      <w:start w:val="1"/>
+      <w:numFmt w:val="lowerLetter"/>
+      <w:lvlText w:val="%5."/>
+      <w:lvlJc w:val="left"/>
+      <w:pPr>
+        <w:ind w:left="3600" w:hanging="360"/>
+      </w:pPr>
+    </w:lvl>
+    <w:lvl w:ilvl="5" w:tplc="0410001B" w:tentative="1">
+      <w:start w:val="1"/>
+      <w:numFmt w:val="lowerRoman"/>
+      <w:lvlText w:val="%6."/>
+      <w:lvlJc w:val="right"/>
+      <w:pPr>
+        <w:ind w:left="4320" w:hanging="180"/>
+      </w:pPr>
+    </w:lvl>
+    <w:lvl w:ilvl="6" w:tplc="0410000F" w:tentative="1">
+      <w:start w:val="1"/>
+      <w:numFmt w:val="decimal"/>
+      <w:lvlText w:val="%7."/>
+      <w:lvlJc w:val="left"/>
+      <w:pPr>
+        <w:ind w:left="5040" w:hanging="360"/>
+      </w:pPr>
+    </w:lvl>
+    <w:lvl w:ilvl="7" w:tplc="04100019" w:tentative="1">
+      <w:start w:val="1"/>
+      <w:numFmt w:val="lowerLetter"/>
+      <w:lvlText w:val="%8."/>
+      <w:lvlJc w:val="left"/>
+      <w:pPr>
+        <w:ind w:left="5760" w:hanging="360"/>
+      </w:pPr>
+    </w:lvl>
+    <w:lvl w:ilvl="8" w:tplc="0410001B" w:tentative="1">
+      <w:start w:val="1"/>
+      <w:numFmt w:val="lowerRoman"/>
+      <w:lvlText w:val="%9."/>
+      <w:lvlJc w:val="right"/>
+      <w:pPr>
+        <w:ind w:left="6480" w:hanging="180"/>
+      </w:pPr>
+    </w:lvl>
+  </w:abstractNum>
+  <w:abstractNum w:abstractNumId="1">
     <w:nsid w:val="57215FA0"/>
     <w:multiLevelType w:val="hybridMultilevel"/>
     <w:tmpl w:val="72BE6C0C"/>
@@ -1695,8 +1917,100 @@
       </w:rPr>
     </w:lvl>
   </w:abstractNum>
+  <w:abstractNum w:abstractNumId="2">
+    <w:nsid w:val="665A578A"/>
+    <w:multiLevelType w:val="hybridMultilevel"/>
+    <w:tmpl w:val="2D6E4A74"/>
+    <w:lvl w:ilvl="0" w:tplc="0410000F">
+      <w:start w:val="1"/>
+      <w:numFmt w:val="decimal"/>
+      <w:lvlText w:val="%1."/>
+      <w:lvlJc w:val="left"/>
+      <w:pPr>
+        <w:ind w:left="720" w:hanging="360"/>
+      </w:pPr>
+    </w:lvl>
+    <w:lvl w:ilvl="1" w:tplc="04100019" w:tentative="1">
+      <w:start w:val="1"/>
+      <w:numFmt w:val="lowerLetter"/>
+      <w:lvlText w:val="%2."/>
+      <w:lvlJc w:val="left"/>
+      <w:pPr>
+        <w:ind w:left="1440" w:hanging="360"/>
+      </w:pPr>
+    </w:lvl>
+    <w:lvl w:ilvl="2" w:tplc="0410001B" w:tentative="1">
+      <w:start w:val="1"/>
+      <w:numFmt w:val="lowerRoman"/>
+      <w:lvlText w:val="%3."/>
+      <w:lvlJc w:val="right"/>
+      <w:pPr>
+        <w:ind w:left="2160" w:hanging="180"/>
+      </w:pPr>
+    </w:lvl>
+    <w:lvl w:ilvl="3" w:tplc="0410000F" w:tentative="1">
+      <w:start w:val="1"/>
+      <w:numFmt w:val="decimal"/>
+      <w:lvlText w:val="%4."/>
+      <w:lvlJc w:val="left"/>
+      <w:pPr>
+        <w:ind w:left="2880" w:hanging="360"/>
+      </w:pPr>
+    </w:lvl>
+    <w:lvl w:ilvl="4" w:tplc="04100019" w:tentative="1">
+      <w:start w:val="1"/>
+      <w:numFmt w:val="lowerLetter"/>
+      <w:lvlText w:val="%5."/>
+      <w:lvlJc w:val="left"/>
+      <w:pPr>
+        <w:ind w:left="3600" w:hanging="360"/>
+      </w:pPr>
+    </w:lvl>
+    <w:lvl w:ilvl="5" w:tplc="0410001B" w:tentative="1">
+      <w:start w:val="1"/>
+      <w:numFmt w:val="lowerRoman"/>
+      <w:lvlText w:val="%6."/>
+      <w:lvlJc w:val="right"/>
+      <w:pPr>
+        <w:ind w:left="4320" w:hanging="180"/>
+      </w:pPr>
+    </w:lvl>
+    <w:lvl w:ilvl="6" w:tplc="0410000F" w:tentative="1">
+      <w:start w:val="1"/>
+      <w:numFmt w:val="decimal"/>
+      <w:lvlText w:val="%7."/>
+      <w:lvlJc w:val="left"/>
+      <w:pPr>
+        <w:ind w:left="5040" w:hanging="360"/>
+      </w:pPr>
+    </w:lvl>
+    <w:lvl w:ilvl="7" w:tplc="04100019" w:tentative="1">
+      <w:start w:val="1"/>
+      <w:numFmt w:val="lowerLetter"/>
+      <w:lvlText w:val="%8."/>
+      <w:lvlJc w:val="left"/>
+      <w:pPr>
+        <w:ind w:left="5760" w:hanging="360"/>
+      </w:pPr>
+    </w:lvl>
+    <w:lvl w:ilvl="8" w:tplc="0410001B" w:tentative="1">
+      <w:start w:val="1"/>
+      <w:numFmt w:val="lowerRoman"/>
+      <w:lvlText w:val="%9."/>
+      <w:lvlJc w:val="right"/>
+      <w:pPr>
+        <w:ind w:left="6480" w:hanging="180"/>
+      </w:pPr>
+    </w:lvl>
+  </w:abstractNum>
   <w:num w:numId="1">
+    <w:abstractNumId w:val="1"/>
+  </w:num>
+  <w:num w:numId="2">
     <w:abstractNumId w:val="0"/>
+  </w:num>
+  <w:num w:numId="3">
+    <w:abstractNumId w:val="2"/>
   </w:num>
 </w:numbering>
 </file>

</xml_diff>

<commit_message>
Finito risk list e casi uso
</commit_message>
<xml_diff>
--- a/Documenti_da_Finire/Documento project plan.docx
+++ b/Documenti_da_Finire/Documento project plan.docx
@@ -1,6 +1,6 @@
 
 <file path=word/document.xml><?xml version="1.0" encoding="utf-8"?>
-<w:document xmlns:wpc="http://schemas.microsoft.com/office/word/2010/wordprocessingCanvas" xmlns:mo="http://schemas.microsoft.com/office/mac/office/2008/main" xmlns:mc="http://schemas.openxmlformats.org/markup-compatibility/2006" xmlns:mv="urn:schemas-microsoft-com:mac:vml" xmlns:o="urn:schemas-microsoft-com:office:office" xmlns:r="http://schemas.openxmlformats.org/officeDocument/2006/relationships" xmlns:m="http://schemas.openxmlformats.org/officeDocument/2006/math" xmlns:v="urn:schemas-microsoft-com:vml" xmlns:wp14="http://schemas.microsoft.com/office/word/2010/wordprocessingDrawing" xmlns:wp="http://schemas.openxmlformats.org/drawingml/2006/wordprocessingDrawing" xmlns:w10="urn:schemas-microsoft-com:office:word" xmlns:w="http://schemas.openxmlformats.org/wordprocessingml/2006/main" xmlns:w14="http://schemas.microsoft.com/office/word/2010/wordml" xmlns:w15="http://schemas.microsoft.com/office/word/2012/wordml" xmlns:wpg="http://schemas.microsoft.com/office/word/2010/wordprocessingGroup" xmlns:wpi="http://schemas.microsoft.com/office/word/2010/wordprocessingInk" xmlns:wne="http://schemas.microsoft.com/office/word/2006/wordml" xmlns:wps="http://schemas.microsoft.com/office/word/2010/wordprocessingShape" mc:Ignorable="w14 w15 wp14">
+<w:document xmlns:wpc="http://schemas.microsoft.com/office/word/2010/wordprocessingCanvas" xmlns:mc="http://schemas.openxmlformats.org/markup-compatibility/2006" xmlns:o="urn:schemas-microsoft-com:office:office" xmlns:r="http://schemas.openxmlformats.org/officeDocument/2006/relationships" xmlns:m="http://schemas.openxmlformats.org/officeDocument/2006/math" xmlns:v="urn:schemas-microsoft-com:vml" xmlns:wp14="http://schemas.microsoft.com/office/word/2010/wordprocessingDrawing" xmlns:wp="http://schemas.openxmlformats.org/drawingml/2006/wordprocessingDrawing" xmlns:w10="urn:schemas-microsoft-com:office:word" xmlns:w="http://schemas.openxmlformats.org/wordprocessingml/2006/main" xmlns:w14="http://schemas.microsoft.com/office/word/2010/wordml" xmlns:w15="http://schemas.microsoft.com/office/word/2012/wordml" xmlns:wpg="http://schemas.microsoft.com/office/word/2010/wordprocessingGroup" xmlns:wpi="http://schemas.microsoft.com/office/word/2010/wordprocessingInk" xmlns:wne="http://schemas.microsoft.com/office/word/2006/wordml" xmlns:wps="http://schemas.microsoft.com/office/word/2010/wordprocessingShape" mc:Ignorable="w14 w15 wp14">
   <w:body>
     <w:p>
       <w:pPr>
@@ -98,8 +98,13 @@
           </w:tcPr>
           <w:p>
             <w:r>
-              <w:t>Federico Parezzan</w:t>
-            </w:r>
+              <w:t xml:space="preserve">Federico </w:t>
+            </w:r>
+            <w:proofErr w:type="spellStart"/>
+            <w:r>
+              <w:t>Parezzan</w:t>
+            </w:r>
+            <w:proofErr w:type="spellEnd"/>
           </w:p>
         </w:tc>
         <w:tc>
@@ -182,8 +187,13 @@
           </w:tcPr>
           <w:p>
             <w:r>
-              <w:t>Paolo Vucinic</w:t>
-            </w:r>
+              <w:t xml:space="preserve">Paolo </w:t>
+            </w:r>
+            <w:proofErr w:type="spellStart"/>
+            <w:r>
+              <w:t>Vucinic</w:t>
+            </w:r>
+            <w:proofErr w:type="spellEnd"/>
           </w:p>
         </w:tc>
         <w:tc>
@@ -266,8 +276,13 @@
           </w:tcPr>
           <w:p>
             <w:r>
-              <w:t>Claudio Tomazzoli</w:t>
-            </w:r>
+              <w:t xml:space="preserve">Claudio </w:t>
+            </w:r>
+            <w:proofErr w:type="spellStart"/>
+            <w:r>
+              <w:t>Tomazzoli</w:t>
+            </w:r>
+            <w:proofErr w:type="spellEnd"/>
           </w:p>
         </w:tc>
         <w:tc>
@@ -353,8 +368,13 @@
           </w:tcPr>
           <w:p>
             <w:r>
-              <w:t>Federico Parezzan</w:t>
-            </w:r>
+              <w:t xml:space="preserve">Federico </w:t>
+            </w:r>
+            <w:proofErr w:type="spellStart"/>
+            <w:r>
+              <w:t>Parezzan</w:t>
+            </w:r>
+            <w:proofErr w:type="spellEnd"/>
           </w:p>
         </w:tc>
         <w:tc>
@@ -385,8 +405,13 @@
           </w:tcPr>
           <w:p>
             <w:r>
-              <w:t>Alberto Benini, Leonardo Piccoli, Paolo Vucinic</w:t>
-            </w:r>
+              <w:t xml:space="preserve">Alberto Benini, Leonardo Piccoli, Paolo </w:t>
+            </w:r>
+            <w:proofErr w:type="spellStart"/>
+            <w:r>
+              <w:t>Vucinic</w:t>
+            </w:r>
+            <w:proofErr w:type="spellEnd"/>
           </w:p>
         </w:tc>
         <w:tc>
@@ -478,8 +503,13 @@
           </w:tcPr>
           <w:p>
             <w:r>
-              <w:t>Federico Parezzan</w:t>
-            </w:r>
+              <w:t xml:space="preserve">Federico </w:t>
+            </w:r>
+            <w:proofErr w:type="spellStart"/>
+            <w:r>
+              <w:t>Parezzan</w:t>
+            </w:r>
+            <w:proofErr w:type="spellEnd"/>
           </w:p>
         </w:tc>
         <w:tc>
@@ -569,8 +599,21 @@
             <w:tcW w:w="3207" w:type="dxa"/>
           </w:tcPr>
           <w:p>
-            <w:r>
-              <w:t>Portable document format</w:t>
+            <w:proofErr w:type="spellStart"/>
+            <w:r>
+              <w:t>Portable</w:t>
+            </w:r>
+            <w:proofErr w:type="spellEnd"/>
+            <w:r>
+              <w:t xml:space="preserve"> </w:t>
+            </w:r>
+            <w:proofErr w:type="spellStart"/>
+            <w:r>
+              <w:t>document</w:t>
+            </w:r>
+            <w:proofErr w:type="spellEnd"/>
+            <w:r>
+              <w:t xml:space="preserve"> format</w:t>
             </w:r>
           </w:p>
         </w:tc>
@@ -680,7 +723,7 @@
         <w:jc w:val="both"/>
       </w:pPr>
       <w:r>
-        <w:t>……….(TO DO)</w:t>
+        <w:t>Vedasi il documento Glossario.pdf.</w:t>
       </w:r>
     </w:p>
     <w:p>
@@ -771,8 +814,13 @@
               <w:jc w:val="both"/>
             </w:pPr>
             <w:r>
-              <w:t>Requisiti di sistema, business needs</w:t>
-            </w:r>
+              <w:t xml:space="preserve">Requisiti di sistema, business </w:t>
+            </w:r>
+            <w:proofErr w:type="spellStart"/>
+            <w:r>
+              <w:t>needs</w:t>
+            </w:r>
+            <w:proofErr w:type="spellEnd"/>
           </w:p>
         </w:tc>
         <w:tc>
@@ -889,7 +937,10 @@
       </w:pPr>
       <w:r>
         <w:lastRenderedPageBreak/>
-        <w:t>ATTIVITA</w:t>
+        <w:t>ATTIVIT</w:t>
+      </w:r>
+      <w:r>
+        <w:t>À</w:t>
       </w:r>
     </w:p>
     <w:p>
@@ -928,8 +979,13 @@
         <w:jc w:val="both"/>
       </w:pPr>
       <w:r>
-        <w:t>Sviluppo applicazione Android</w:t>
-      </w:r>
+        <w:t xml:space="preserve">Sviluppo applicazione </w:t>
+      </w:r>
+      <w:proofErr w:type="spellStart"/>
+      <w:r>
+        <w:t>Android</w:t>
+      </w:r>
+      <w:proofErr w:type="spellEnd"/>
     </w:p>
     <w:p>
       <w:pPr>
@@ -1034,18 +1090,26 @@
       <w:r>
         <w:t>Test</w:t>
       </w:r>
-    </w:p>
-    <w:p>
-      <w:pPr>
-        <w:jc w:val="both"/>
-      </w:pPr>
-    </w:p>
-    <w:p>
-      <w:pPr>
-        <w:jc w:val="both"/>
-      </w:pPr>
-      <w:r>
-        <w:t>MATRICE DI RESPONSABILITA</w:t>
+      <w:r>
+        <w:t xml:space="preserve"> </w:t>
+      </w:r>
+    </w:p>
+    <w:p>
+      <w:pPr>
+        <w:jc w:val="both"/>
+      </w:pPr>
+    </w:p>
+    <w:p>
+      <w:pPr>
+        <w:jc w:val="both"/>
+      </w:pPr>
+      <w:r>
+        <w:t>MATRICE DI RESPONSABILIT</w:t>
+      </w:r>
+      <w:bookmarkStart w:id="0" w:name="_GoBack"/>
+      <w:bookmarkEnd w:id="0"/>
+      <w:r>
+        <w:t>À</w:t>
       </w:r>
     </w:p>
     <w:p>
@@ -1117,10 +1181,23 @@
               <w:jc w:val="both"/>
             </w:pPr>
             <w:r>
-              <w:t>Alberto Benini, Federico Parezzan</w:t>
-            </w:r>
-            <w:r>
-              <w:t>, Paolo Vucinic, Leonardo Piccoli</w:t>
+              <w:t xml:space="preserve">Alberto Benini, Federico </w:t>
+            </w:r>
+            <w:proofErr w:type="spellStart"/>
+            <w:r>
+              <w:t>Parezzan</w:t>
+            </w:r>
+            <w:proofErr w:type="spellEnd"/>
+            <w:r>
+              <w:t xml:space="preserve">, Paolo </w:t>
+            </w:r>
+            <w:proofErr w:type="spellStart"/>
+            <w:r>
+              <w:t>Vucinic</w:t>
+            </w:r>
+            <w:proofErr w:type="spellEnd"/>
+            <w:r>
+              <w:t>, Leonardo Piccoli</w:t>
             </w:r>
           </w:p>
         </w:tc>
@@ -1135,8 +1212,13 @@
               <w:jc w:val="both"/>
             </w:pPr>
             <w:r>
-              <w:t>Interfaccia utente applicazione Android</w:t>
-            </w:r>
+              <w:t xml:space="preserve">Interfaccia utente applicazione </w:t>
+            </w:r>
+            <w:proofErr w:type="spellStart"/>
+            <w:r>
+              <w:t>Android</w:t>
+            </w:r>
+            <w:proofErr w:type="spellEnd"/>
           </w:p>
         </w:tc>
         <w:tc>
@@ -1169,8 +1251,13 @@
               <w:jc w:val="both"/>
             </w:pPr>
             <w:r>
-              <w:t>Logica applicativa applicazione Android</w:t>
-            </w:r>
+              <w:t xml:space="preserve">Logica applicativa applicazione </w:t>
+            </w:r>
+            <w:proofErr w:type="spellStart"/>
+            <w:r>
+              <w:t>Android</w:t>
+            </w:r>
+            <w:proofErr w:type="spellEnd"/>
           </w:p>
         </w:tc>
         <w:tc>
@@ -1182,8 +1269,13 @@
               <w:jc w:val="both"/>
             </w:pPr>
             <w:r>
-              <w:t>Federico Parezzan</w:t>
-            </w:r>
+              <w:t xml:space="preserve">Federico </w:t>
+            </w:r>
+            <w:proofErr w:type="spellStart"/>
+            <w:r>
+              <w:t>Parezzan</w:t>
+            </w:r>
+            <w:proofErr w:type="spellEnd"/>
           </w:p>
         </w:tc>
       </w:tr>
@@ -1241,8 +1333,13 @@
               <w:t xml:space="preserve">Leonardo Piccoli, </w:t>
             </w:r>
             <w:r>
-              <w:t>Paolo Vucinic</w:t>
-            </w:r>
+              <w:t xml:space="preserve">Paolo </w:t>
+            </w:r>
+            <w:proofErr w:type="spellStart"/>
+            <w:r>
+              <w:t>Vucinic</w:t>
+            </w:r>
+            <w:proofErr w:type="spellEnd"/>
           </w:p>
         </w:tc>
       </w:tr>
@@ -1269,8 +1366,13 @@
               <w:jc w:val="both"/>
             </w:pPr>
             <w:r>
-              <w:t>Paolo Vucinic</w:t>
-            </w:r>
+              <w:t xml:space="preserve">Paolo </w:t>
+            </w:r>
+            <w:proofErr w:type="spellStart"/>
+            <w:r>
+              <w:t>Vucinic</w:t>
+            </w:r>
+            <w:proofErr w:type="spellEnd"/>
           </w:p>
         </w:tc>
       </w:tr>
@@ -1297,7 +1399,23 @@
               <w:jc w:val="both"/>
             </w:pPr>
             <w:r>
-              <w:t>Federico Parezzan, Alberto Benini, Paolo Vucinic, Leonardo Piccoli</w:t>
+              <w:t xml:space="preserve">Federico </w:t>
+            </w:r>
+            <w:proofErr w:type="spellStart"/>
+            <w:r>
+              <w:t>Parezzan</w:t>
+            </w:r>
+            <w:proofErr w:type="spellEnd"/>
+            <w:r>
+              <w:t xml:space="preserve">, Alberto Benini, Paolo </w:t>
+            </w:r>
+            <w:proofErr w:type="spellStart"/>
+            <w:r>
+              <w:t>Vucinic</w:t>
+            </w:r>
+            <w:proofErr w:type="spellEnd"/>
+            <w:r>
+              <w:t>, Leonardo Piccoli</w:t>
             </w:r>
           </w:p>
         </w:tc>
@@ -1384,10 +1502,10 @@
             <v:path o:extrusionok="f" gradientshapeok="t" o:connecttype="rect"/>
             <o:lock v:ext="edit" aspectratio="t"/>
           </v:shapetype>
-          <v:shape id="_x0000_i1025" type="#_x0000_t75" style="width:478.35pt;height:196.9pt" o:ole="">
+          <v:shape id="_x0000_i1025" type="#_x0000_t75" style="width:480.75pt;height:196.5pt" o:ole="">
             <v:imagedata r:id="rId5" o:title=""/>
           </v:shape>
-          <o:OLEObject Type="Embed" ProgID="Excel.Sheet.8" ShapeID="_x0000_i1025" DrawAspect="Content" ObjectID="_1493538241" r:id="rId6"/>
+          <o:OLEObject Type="Embed" ProgID="Excel.Sheet.8" ShapeID="_x0000_i1025" DrawAspect="Content" ObjectID="_1494137788" r:id="rId6"/>
         </w:object>
       </w:r>
     </w:p>
@@ -1406,6 +1524,7 @@
         <w:jc w:val="both"/>
       </w:pPr>
       <w:r>
+        <w:lastRenderedPageBreak/>
         <w:t>CPM</w:t>
       </w:r>
     </w:p>
@@ -1496,10 +1615,10 @@
       </w:pPr>
       <w:r>
         <w:object w:dxaOrig="7780" w:dyaOrig="3860" w14:anchorId="0028823B">
-          <v:shape id="_x0000_i1026" type="#_x0000_t75" style="width:487.65pt;height:242.2pt" o:ole="">
+          <v:shape id="_x0000_i1026" type="#_x0000_t75" style="width:487.5pt;height:242.25pt" o:ole="">
             <v:imagedata r:id="rId5" o:title=""/>
           </v:shape>
-          <o:OLEObject Type="Embed" ProgID="Excel.Sheet.12" ShapeID="_x0000_i1026" DrawAspect="Content" ObjectID="_1493538242" r:id="rId8"/>
+          <o:OLEObject Type="Embed" ProgID="Excel.Sheet.12" ShapeID="_x0000_i1026" DrawAspect="Content" ObjectID="_1494137789" r:id="rId8"/>
         </w:object>
       </w:r>
     </w:p>
@@ -1523,61 +1642,51 @@
         <w:jc w:val="both"/>
       </w:pPr>
       <w:r>
-        <w:t>GANTT</w:t>
-      </w:r>
-    </w:p>
-    <w:p>
-      <w:pPr>
-        <w:jc w:val="both"/>
-      </w:pPr>
-    </w:p>
-    <w:p>
-      <w:pPr>
-        <w:jc w:val="both"/>
-      </w:pPr>
-      <w:r>
+        <w:rPr>
+          <w:noProof/>
+        </w:rPr>
+        <w:lastRenderedPageBreak/>
         <w:drawing>
-          <wp:inline distT="0" distB="0" distL="0" distR="0" wp14:anchorId="7B822F74" wp14:editId="57167553">
-            <wp:extent cx="6074699" cy="3946156"/>
+          <wp:anchor distT="0" distB="0" distL="114300" distR="114300" simplePos="0" relativeHeight="251658240" behindDoc="0" locked="0" layoutInCell="1" allowOverlap="1" wp14:anchorId="568FF090" wp14:editId="3E2A0EE3">
+            <wp:simplePos x="0" y="0"/>
+            <wp:positionH relativeFrom="margin">
+              <wp:align>right</wp:align>
+            </wp:positionH>
+            <wp:positionV relativeFrom="paragraph">
+              <wp:posOffset>357505</wp:posOffset>
+            </wp:positionV>
+            <wp:extent cx="6116320" cy="3829050"/>
             <wp:effectExtent l="0" t="0" r="0" b="0"/>
-            <wp:docPr id="4" name="Immagine 4"/>
-            <wp:cNvGraphicFramePr>
-              <a:graphicFrameLocks xmlns:a="http://schemas.openxmlformats.org/drawingml/2006/main" noChangeAspect="1"/>
-            </wp:cNvGraphicFramePr>
+            <wp:wrapTopAndBottom/>
+            <wp:docPr id="1" name="Grafico 1"/>
+            <wp:cNvGraphicFramePr/>
             <a:graphic xmlns:a="http://schemas.openxmlformats.org/drawingml/2006/main">
-              <a:graphicData uri="http://schemas.openxmlformats.org/drawingml/2006/picture">
-                <pic:pic xmlns:pic="http://schemas.openxmlformats.org/drawingml/2006/picture">
-                  <pic:nvPicPr>
-                    <pic:cNvPr id="4" name="GANTT.png"/>
-                    <pic:cNvPicPr/>
-                  </pic:nvPicPr>
-                  <pic:blipFill>
-                    <a:blip r:embed="rId9">
-                      <a:extLst>
-                        <a:ext uri="{28A0092B-C50C-407E-A947-70E740481C1C}">
-                          <a14:useLocalDpi xmlns:a14="http://schemas.microsoft.com/office/drawing/2010/main" val="0"/>
-                        </a:ext>
-                      </a:extLst>
-                    </a:blip>
-                    <a:stretch>
-                      <a:fillRect/>
-                    </a:stretch>
-                  </pic:blipFill>
-                  <pic:spPr>
-                    <a:xfrm>
-                      <a:off x="0" y="0"/>
-                      <a:ext cx="6094485" cy="3959009"/>
-                    </a:xfrm>
-                    <a:prstGeom prst="rect">
-                      <a:avLst/>
-                    </a:prstGeom>
-                  </pic:spPr>
-                </pic:pic>
+              <a:graphicData uri="http://schemas.openxmlformats.org/drawingml/2006/chart">
+                <c:chart xmlns:c="http://schemas.openxmlformats.org/drawingml/2006/chart" xmlns:r="http://schemas.openxmlformats.org/officeDocument/2006/relationships" r:id="rId9"/>
               </a:graphicData>
             </a:graphic>
-          </wp:inline>
+            <wp14:sizeRelH relativeFrom="page">
+              <wp14:pctWidth>0</wp14:pctWidth>
+            </wp14:sizeRelH>
+            <wp14:sizeRelV relativeFrom="page">
+              <wp14:pctHeight>0</wp14:pctHeight>
+            </wp14:sizeRelV>
+          </wp:anchor>
         </w:drawing>
       </w:r>
+      <w:r>
+        <w:t>GANTT</w:t>
+      </w:r>
+    </w:p>
+    <w:p>
+      <w:pPr>
+        <w:jc w:val="both"/>
+      </w:pPr>
+    </w:p>
+    <w:p>
+      <w:pPr>
+        <w:jc w:val="both"/>
+      </w:pPr>
     </w:p>
     <w:p>
       <w:pPr>
@@ -1612,7 +1721,23 @@
         <w:jc w:val="both"/>
       </w:pPr>
       <w:r>
-        <w:t>Web Application nominata Neptune Assistance, basata su Tomcat e rilasciata su server di collaudo.</w:t>
+        <w:t xml:space="preserve">Web Application nominata </w:t>
+      </w:r>
+      <w:proofErr w:type="spellStart"/>
+      <w:r>
+        <w:t>Neptune</w:t>
+      </w:r>
+      <w:proofErr w:type="spellEnd"/>
+      <w:r>
+        <w:t xml:space="preserve"> Assistance, basata su </w:t>
+      </w:r>
+      <w:proofErr w:type="spellStart"/>
+      <w:r>
+        <w:t>Tomcat</w:t>
+      </w:r>
+      <w:proofErr w:type="spellEnd"/>
+      <w:r>
+        <w:t xml:space="preserve"> e rilasciata su server di collaudo.</w:t>
       </w:r>
     </w:p>
     <w:p>
@@ -1672,7 +1797,15 @@
         <w:jc w:val="both"/>
       </w:pPr>
       <w:r>
-        <w:t>Manuale utente applicazione Android.</w:t>
+        <w:t xml:space="preserve">Manuale utente applicazione </w:t>
+      </w:r>
+      <w:proofErr w:type="spellStart"/>
+      <w:r>
+        <w:t>Android</w:t>
+      </w:r>
+      <w:proofErr w:type="spellEnd"/>
+      <w:r>
+        <w:t>.</w:t>
       </w:r>
     </w:p>
     <w:p>
@@ -1703,8 +1836,6 @@
       <w:r>
         <w:t xml:space="preserve"> delle abbreviazioni e acronimi.</w:t>
       </w:r>
-      <w:bookmarkStart w:id="0" w:name="_GoBack"/>
-      <w:bookmarkEnd w:id="0"/>
     </w:p>
     <w:sectPr>
       <w:pgSz w:w="11900" w:h="16840"/>
@@ -1717,8 +1848,8 @@
 </file>
 
 <file path=word/numbering.xml><?xml version="1.0" encoding="utf-8"?>
-<w:numbering xmlns:wpc="http://schemas.microsoft.com/office/word/2010/wordprocessingCanvas" xmlns:mo="http://schemas.microsoft.com/office/mac/office/2008/main" xmlns:mc="http://schemas.openxmlformats.org/markup-compatibility/2006" xmlns:mv="urn:schemas-microsoft-com:mac:vml" xmlns:o="urn:schemas-microsoft-com:office:office" xmlns:r="http://schemas.openxmlformats.org/officeDocument/2006/relationships" xmlns:m="http://schemas.openxmlformats.org/officeDocument/2006/math" xmlns:v="urn:schemas-microsoft-com:vml" xmlns:wp14="http://schemas.microsoft.com/office/word/2010/wordprocessingDrawing" xmlns:wp="http://schemas.openxmlformats.org/drawingml/2006/wordprocessingDrawing" xmlns:w10="urn:schemas-microsoft-com:office:word" xmlns:w="http://schemas.openxmlformats.org/wordprocessingml/2006/main" xmlns:w14="http://schemas.microsoft.com/office/word/2010/wordml" xmlns:w15="http://schemas.microsoft.com/office/word/2012/wordml" xmlns:wpg="http://schemas.microsoft.com/office/word/2010/wordprocessingGroup" xmlns:wpi="http://schemas.microsoft.com/office/word/2010/wordprocessingInk" xmlns:wne="http://schemas.microsoft.com/office/word/2006/wordml" xmlns:wps="http://schemas.microsoft.com/office/word/2010/wordprocessingShape" mc:Ignorable="w14 w15 wp14">
-  <w:abstractNum w:abstractNumId="0">
+<w:numbering xmlns:wpc="http://schemas.microsoft.com/office/word/2010/wordprocessingCanvas" xmlns:mc="http://schemas.openxmlformats.org/markup-compatibility/2006" xmlns:o="urn:schemas-microsoft-com:office:office" xmlns:r="http://schemas.openxmlformats.org/officeDocument/2006/relationships" xmlns:m="http://schemas.openxmlformats.org/officeDocument/2006/math" xmlns:v="urn:schemas-microsoft-com:vml" xmlns:wp14="http://schemas.microsoft.com/office/word/2010/wordprocessingDrawing" xmlns:wp="http://schemas.openxmlformats.org/drawingml/2006/wordprocessingDrawing" xmlns:w10="urn:schemas-microsoft-com:office:word" xmlns:w="http://schemas.openxmlformats.org/wordprocessingml/2006/main" xmlns:w14="http://schemas.microsoft.com/office/word/2010/wordml" xmlns:w15="http://schemas.microsoft.com/office/word/2012/wordml" xmlns:wpg="http://schemas.microsoft.com/office/word/2010/wordprocessingGroup" xmlns:wpi="http://schemas.microsoft.com/office/word/2010/wordprocessingInk" xmlns:wne="http://schemas.microsoft.com/office/word/2006/wordml" xmlns:wps="http://schemas.microsoft.com/office/word/2010/wordprocessingShape" mc:Ignorable="w14 w15 wp14">
+  <w:abstractNum w:abstractNumId="0" w15:restartNumberingAfterBreak="0">
     <w:nsid w:val="53AA63D9"/>
     <w:multiLevelType w:val="hybridMultilevel"/>
     <w:tmpl w:val="8EB4370A"/>
@@ -1804,7 +1935,7 @@
       </w:pPr>
     </w:lvl>
   </w:abstractNum>
-  <w:abstractNum w:abstractNumId="1">
+  <w:abstractNum w:abstractNumId="1" w15:restartNumberingAfterBreak="0">
     <w:nsid w:val="57215FA0"/>
     <w:multiLevelType w:val="hybridMultilevel"/>
     <w:tmpl w:val="72BE6C0C"/>
@@ -1917,7 +2048,7 @@
       </w:rPr>
     </w:lvl>
   </w:abstractNum>
-  <w:abstractNum w:abstractNumId="2">
+  <w:abstractNum w:abstractNumId="2" w15:restartNumberingAfterBreak="0">
     <w:nsid w:val="665A578A"/>
     <w:multiLevelType w:val="hybridMultilevel"/>
     <w:tmpl w:val="2D6E4A74"/>
@@ -2028,7 +2159,7 @@
     </w:rPrDefault>
     <w:pPrDefault/>
   </w:docDefaults>
-  <w:latentStyles w:defLockedState="0" w:defUIPriority="99" w:defSemiHidden="0" w:defUnhideWhenUsed="0" w:defQFormat="0" w:count="380">
+  <w:latentStyles w:defLockedState="0" w:defUIPriority="99" w:defSemiHidden="0" w:defUnhideWhenUsed="0" w:defQFormat="0" w:count="371">
     <w:lsdException w:name="Normal" w:uiPriority="0" w:qFormat="1"/>
     <w:lsdException w:name="heading 1" w:uiPriority="9" w:qFormat="1"/>
     <w:lsdException w:name="heading 2" w:semiHidden="1" w:uiPriority="9" w:unhideWhenUsed="1" w:qFormat="1"/>
@@ -2185,15 +2316,6 @@
     <w:lsdException w:name="Balloon Text" w:semiHidden="1" w:unhideWhenUsed="1"/>
     <w:lsdException w:name="Table Grid" w:uiPriority="39"/>
     <w:lsdException w:name="Table Theme" w:semiHidden="1" w:unhideWhenUsed="1"/>
-    <w:lsdException w:name="Note Level 1" w:semiHidden="1" w:unhideWhenUsed="1"/>
-    <w:lsdException w:name="Note Level 2" w:semiHidden="1" w:unhideWhenUsed="1"/>
-    <w:lsdException w:name="Note Level 3" w:semiHidden="1" w:unhideWhenUsed="1"/>
-    <w:lsdException w:name="Note Level 4" w:semiHidden="1" w:unhideWhenUsed="1"/>
-    <w:lsdException w:name="Note Level 5" w:semiHidden="1" w:unhideWhenUsed="1"/>
-    <w:lsdException w:name="Note Level 6" w:semiHidden="1" w:unhideWhenUsed="1"/>
-    <w:lsdException w:name="Note Level 7" w:semiHidden="1" w:unhideWhenUsed="1"/>
-    <w:lsdException w:name="Note Level 8" w:semiHidden="1" w:unhideWhenUsed="1"/>
-    <w:lsdException w:name="Note Level 9" w:semiHidden="1" w:unhideWhenUsed="1"/>
     <w:lsdException w:name="Placeholder Text" w:semiHidden="1"/>
     <w:lsdException w:name="No Spacing" w:uiPriority="1" w:qFormat="1"/>
     <w:lsdException w:name="Light Shading" w:uiPriority="60"/>
@@ -2448,7 +2570,6 @@
     <w:uiPriority w:val="39"/>
     <w:rsid w:val="0029166F"/>
     <w:tblPr>
-      <w:tblInd w:w="0" w:type="dxa"/>
       <w:tblBorders>
         <w:top w:val="single" w:sz="4" w:space="0" w:color="auto"/>
         <w:left w:val="single" w:sz="4" w:space="0" w:color="auto"/>
@@ -2457,12 +2578,6 @@
         <w:insideH w:val="single" w:sz="4" w:space="0" w:color="auto"/>
         <w:insideV w:val="single" w:sz="4" w:space="0" w:color="auto"/>
       </w:tblBorders>
-      <w:tblCellMar>
-        <w:top w:w="0" w:type="dxa"/>
-        <w:left w:w="108" w:type="dxa"/>
-        <w:bottom w:w="0" w:type="dxa"/>
-        <w:right w:w="108" w:type="dxa"/>
-      </w:tblCellMar>
     </w:tblPr>
   </w:style>
   <w:style w:type="paragraph" w:styleId="Paragrafoelenco">
@@ -2477,6 +2592,1014 @@
     </w:pPr>
   </w:style>
 </w:styles>
+</file>
+
+<file path=word/charts/chart1.xml><?xml version="1.0" encoding="utf-8"?>
+<c:chartSpace xmlns:c="http://schemas.openxmlformats.org/drawingml/2006/chart" xmlns:a="http://schemas.openxmlformats.org/drawingml/2006/main" xmlns:r="http://schemas.openxmlformats.org/officeDocument/2006/relationships">
+  <c:date1904 val="0"/>
+  <c:lang val="it-IT"/>
+  <c:roundedCorners val="0"/>
+  <mc:AlternateContent xmlns:mc="http://schemas.openxmlformats.org/markup-compatibility/2006">
+    <mc:Choice xmlns:c14="http://schemas.microsoft.com/office/drawing/2007/8/2/chart" Requires="c14">
+      <c14:style val="102"/>
+    </mc:Choice>
+    <mc:Fallback>
+      <c:style val="2"/>
+    </mc:Fallback>
+  </mc:AlternateContent>
+  <c:chart>
+    <c:title>
+      <c:tx>
+        <c:rich>
+          <a:bodyPr rot="0" spcFirstLastPara="1" vertOverflow="ellipsis" vert="horz" wrap="square" anchor="ctr" anchorCtr="1"/>
+          <a:lstStyle/>
+          <a:p>
+            <a:pPr>
+              <a:defRPr sz="1600" b="1" i="0" u="none" strike="noStrike" kern="1200" spc="100" baseline="0">
+                <a:solidFill>
+                  <a:schemeClr val="lt1">
+                    <a:lumMod val="95000"/>
+                  </a:schemeClr>
+                </a:solidFill>
+                <a:effectLst>
+                  <a:outerShdw blurRad="50800" dist="38100" dir="5400000" algn="t" rotWithShape="0">
+                    <a:prstClr val="black">
+                      <a:alpha val="40000"/>
+                    </a:prstClr>
+                  </a:outerShdw>
+                </a:effectLst>
+                <a:latin typeface="+mn-lt"/>
+                <a:ea typeface="+mn-ea"/>
+                <a:cs typeface="+mn-cs"/>
+              </a:defRPr>
+            </a:pPr>
+            <a:r>
+              <a:rPr lang="it-IT"/>
+              <a:t>Diagramma</a:t>
+            </a:r>
+            <a:r>
+              <a:rPr lang="it-IT" baseline="0"/>
+              <a:t> di Gantt</a:t>
+            </a:r>
+            <a:endParaRPr lang="it-IT"/>
+          </a:p>
+        </c:rich>
+      </c:tx>
+      <c:overlay val="0"/>
+      <c:spPr>
+        <a:noFill/>
+        <a:ln>
+          <a:noFill/>
+        </a:ln>
+        <a:effectLst/>
+      </c:spPr>
+      <c:txPr>
+        <a:bodyPr rot="0" spcFirstLastPara="1" vertOverflow="ellipsis" vert="horz" wrap="square" anchor="ctr" anchorCtr="1"/>
+        <a:lstStyle/>
+        <a:p>
+          <a:pPr>
+            <a:defRPr sz="1600" b="1" i="0" u="none" strike="noStrike" kern="1200" spc="100" baseline="0">
+              <a:solidFill>
+                <a:schemeClr val="lt1">
+                  <a:lumMod val="95000"/>
+                </a:schemeClr>
+              </a:solidFill>
+              <a:effectLst>
+                <a:outerShdw blurRad="50800" dist="38100" dir="5400000" algn="t" rotWithShape="0">
+                  <a:prstClr val="black">
+                    <a:alpha val="40000"/>
+                  </a:prstClr>
+                </a:outerShdw>
+              </a:effectLst>
+              <a:latin typeface="+mn-lt"/>
+              <a:ea typeface="+mn-ea"/>
+              <a:cs typeface="+mn-cs"/>
+            </a:defRPr>
+          </a:pPr>
+          <a:endParaRPr lang="it-IT"/>
+        </a:p>
+      </c:txPr>
+    </c:title>
+    <c:autoTitleDeleted val="0"/>
+    <c:plotArea>
+      <c:layout/>
+      <c:barChart>
+        <c:barDir val="bar"/>
+        <c:grouping val="stacked"/>
+        <c:varyColors val="0"/>
+        <c:ser>
+          <c:idx val="0"/>
+          <c:order val="0"/>
+          <c:tx>
+            <c:strRef>
+              <c:f>Foglio1!$B$1</c:f>
+              <c:strCache>
+                <c:ptCount val="1"/>
+                <c:pt idx="0">
+                  <c:v>Inizio</c:v>
+                </c:pt>
+              </c:strCache>
+            </c:strRef>
+          </c:tx>
+          <c:spPr>
+            <a:noFill/>
+            <a:ln>
+              <a:noFill/>
+            </a:ln>
+            <a:effectLst/>
+          </c:spPr>
+          <c:invertIfNegative val="0"/>
+          <c:cat>
+            <c:strRef>
+              <c:f>Foglio1!$A$2:$A$9</c:f>
+              <c:strCache>
+                <c:ptCount val="8"/>
+                <c:pt idx="0">
+                  <c:v>MU</c:v>
+                </c:pt>
+                <c:pt idx="1">
+                  <c:v>T</c:v>
+                </c:pt>
+                <c:pt idx="2">
+                  <c:v>LA</c:v>
+                </c:pt>
+                <c:pt idx="3">
+                  <c:v>IA</c:v>
+                </c:pt>
+                <c:pt idx="4">
+                  <c:v>IW</c:v>
+                </c:pt>
+                <c:pt idx="5">
+                  <c:v>LW</c:v>
+                </c:pt>
+                <c:pt idx="6">
+                  <c:v>BD</c:v>
+                </c:pt>
+                <c:pt idx="7">
+                  <c:v>DP</c:v>
+                </c:pt>
+              </c:strCache>
+            </c:strRef>
+          </c:cat>
+          <c:val>
+            <c:numRef>
+              <c:f>Foglio1!$B$2:$B$9</c:f>
+              <c:numCache>
+                <c:formatCode>General</c:formatCode>
+                <c:ptCount val="8"/>
+                <c:pt idx="0">
+                  <c:v>65</c:v>
+                </c:pt>
+                <c:pt idx="1">
+                  <c:v>65</c:v>
+                </c:pt>
+                <c:pt idx="2">
+                  <c:v>40</c:v>
+                </c:pt>
+                <c:pt idx="3">
+                  <c:v>20</c:v>
+                </c:pt>
+                <c:pt idx="4">
+                  <c:v>55</c:v>
+                </c:pt>
+                <c:pt idx="5">
+                  <c:v>20</c:v>
+                </c:pt>
+                <c:pt idx="6">
+                  <c:v>25</c:v>
+                </c:pt>
+                <c:pt idx="7">
+                  <c:v>0</c:v>
+                </c:pt>
+              </c:numCache>
+            </c:numRef>
+          </c:val>
+        </c:ser>
+        <c:ser>
+          <c:idx val="1"/>
+          <c:order val="1"/>
+          <c:tx>
+            <c:strRef>
+              <c:f>Foglio1!$C$1</c:f>
+              <c:strCache>
+                <c:ptCount val="1"/>
+                <c:pt idx="0">
+                  <c:v>Durata</c:v>
+                </c:pt>
+              </c:strCache>
+            </c:strRef>
+          </c:tx>
+          <c:spPr>
+            <a:gradFill rotWithShape="1">
+              <a:gsLst>
+                <a:gs pos="0">
+                  <a:schemeClr val="accent2">
+                    <a:satMod val="103000"/>
+                    <a:lumMod val="102000"/>
+                    <a:tint val="94000"/>
+                  </a:schemeClr>
+                </a:gs>
+                <a:gs pos="50000">
+                  <a:schemeClr val="accent2">
+                    <a:satMod val="110000"/>
+                    <a:lumMod val="100000"/>
+                    <a:shade val="100000"/>
+                  </a:schemeClr>
+                </a:gs>
+                <a:gs pos="100000">
+                  <a:schemeClr val="accent2">
+                    <a:lumMod val="99000"/>
+                    <a:satMod val="120000"/>
+                    <a:shade val="78000"/>
+                  </a:schemeClr>
+                </a:gs>
+              </a:gsLst>
+              <a:lin ang="5400000" scaled="0"/>
+            </a:gradFill>
+            <a:ln>
+              <a:noFill/>
+            </a:ln>
+            <a:effectLst>
+              <a:outerShdw blurRad="57150" dist="19050" dir="5400000" algn="ctr" rotWithShape="0">
+                <a:srgbClr val="000000">
+                  <a:alpha val="63000"/>
+                </a:srgbClr>
+              </a:outerShdw>
+            </a:effectLst>
+          </c:spPr>
+          <c:invertIfNegative val="0"/>
+          <c:cat>
+            <c:strRef>
+              <c:f>Foglio1!$A$2:$A$9</c:f>
+              <c:strCache>
+                <c:ptCount val="8"/>
+                <c:pt idx="0">
+                  <c:v>MU</c:v>
+                </c:pt>
+                <c:pt idx="1">
+                  <c:v>T</c:v>
+                </c:pt>
+                <c:pt idx="2">
+                  <c:v>LA</c:v>
+                </c:pt>
+                <c:pt idx="3">
+                  <c:v>IA</c:v>
+                </c:pt>
+                <c:pt idx="4">
+                  <c:v>IW</c:v>
+                </c:pt>
+                <c:pt idx="5">
+                  <c:v>LW</c:v>
+                </c:pt>
+                <c:pt idx="6">
+                  <c:v>BD</c:v>
+                </c:pt>
+                <c:pt idx="7">
+                  <c:v>DP</c:v>
+                </c:pt>
+              </c:strCache>
+            </c:strRef>
+          </c:cat>
+          <c:val>
+            <c:numRef>
+              <c:f>Foglio1!$C$2:$C$9</c:f>
+              <c:numCache>
+                <c:formatCode>General</c:formatCode>
+                <c:ptCount val="8"/>
+                <c:pt idx="0">
+                  <c:v>5</c:v>
+                </c:pt>
+                <c:pt idx="1">
+                  <c:v>10</c:v>
+                </c:pt>
+                <c:pt idx="2">
+                  <c:v>15</c:v>
+                </c:pt>
+                <c:pt idx="3">
+                  <c:v>20</c:v>
+                </c:pt>
+                <c:pt idx="4">
+                  <c:v>10</c:v>
+                </c:pt>
+                <c:pt idx="5">
+                  <c:v>40</c:v>
+                </c:pt>
+                <c:pt idx="6">
+                  <c:v>10</c:v>
+                </c:pt>
+                <c:pt idx="7">
+                  <c:v>30</c:v>
+                </c:pt>
+              </c:numCache>
+            </c:numRef>
+          </c:val>
+        </c:ser>
+        <c:dLbls>
+          <c:showLegendKey val="0"/>
+          <c:showVal val="0"/>
+          <c:showCatName val="0"/>
+          <c:showSerName val="0"/>
+          <c:showPercent val="0"/>
+          <c:showBubbleSize val="0"/>
+        </c:dLbls>
+        <c:gapWidth val="150"/>
+        <c:overlap val="100"/>
+        <c:axId val="330633200"/>
+        <c:axId val="282530320"/>
+      </c:barChart>
+      <c:catAx>
+        <c:axId val="330633200"/>
+        <c:scaling>
+          <c:orientation val="minMax"/>
+        </c:scaling>
+        <c:delete val="0"/>
+        <c:axPos val="l"/>
+        <c:numFmt formatCode="General" sourceLinked="1"/>
+        <c:majorTickMark val="none"/>
+        <c:minorTickMark val="none"/>
+        <c:tickLblPos val="nextTo"/>
+        <c:spPr>
+          <a:noFill/>
+          <a:ln w="12700" cap="flat" cmpd="sng" algn="ctr">
+            <a:solidFill>
+              <a:schemeClr val="lt1">
+                <a:lumMod val="95000"/>
+                <a:alpha val="54000"/>
+              </a:schemeClr>
+            </a:solidFill>
+            <a:round/>
+          </a:ln>
+          <a:effectLst/>
+        </c:spPr>
+        <c:txPr>
+          <a:bodyPr rot="-60000000" spcFirstLastPara="1" vertOverflow="ellipsis" vert="horz" wrap="square" anchor="ctr" anchorCtr="1"/>
+          <a:lstStyle/>
+          <a:p>
+            <a:pPr>
+              <a:defRPr sz="1600" b="0" i="0" u="none" strike="noStrike" kern="1200" baseline="0">
+                <a:solidFill>
+                  <a:schemeClr val="lt1">
+                    <a:lumMod val="85000"/>
+                  </a:schemeClr>
+                </a:solidFill>
+                <a:latin typeface="+mn-lt"/>
+                <a:ea typeface="+mn-ea"/>
+                <a:cs typeface="+mn-cs"/>
+              </a:defRPr>
+            </a:pPr>
+            <a:endParaRPr lang="it-IT"/>
+          </a:p>
+        </c:txPr>
+        <c:crossAx val="282530320"/>
+        <c:crosses val="autoZero"/>
+        <c:auto val="1"/>
+        <c:lblAlgn val="ctr"/>
+        <c:lblOffset val="100"/>
+        <c:noMultiLvlLbl val="0"/>
+      </c:catAx>
+      <c:valAx>
+        <c:axId val="282530320"/>
+        <c:scaling>
+          <c:orientation val="minMax"/>
+        </c:scaling>
+        <c:delete val="0"/>
+        <c:axPos val="b"/>
+        <c:majorGridlines>
+          <c:spPr>
+            <a:ln w="9525" cap="flat" cmpd="sng" algn="ctr">
+              <a:solidFill>
+                <a:schemeClr val="lt1">
+                  <a:lumMod val="95000"/>
+                  <a:alpha val="10000"/>
+                </a:schemeClr>
+              </a:solidFill>
+              <a:round/>
+            </a:ln>
+            <a:effectLst/>
+          </c:spPr>
+        </c:majorGridlines>
+        <c:numFmt formatCode="General" sourceLinked="1"/>
+        <c:majorTickMark val="none"/>
+        <c:minorTickMark val="none"/>
+        <c:tickLblPos val="nextTo"/>
+        <c:spPr>
+          <a:noFill/>
+          <a:ln>
+            <a:noFill/>
+          </a:ln>
+          <a:effectLst/>
+        </c:spPr>
+        <c:txPr>
+          <a:bodyPr rot="-60000000" spcFirstLastPara="1" vertOverflow="ellipsis" vert="horz" wrap="square" anchor="ctr" anchorCtr="1"/>
+          <a:lstStyle/>
+          <a:p>
+            <a:pPr>
+              <a:defRPr sz="1600" b="0" i="0" u="none" strike="noStrike" kern="1200" baseline="0">
+                <a:solidFill>
+                  <a:schemeClr val="lt1">
+                    <a:lumMod val="85000"/>
+                  </a:schemeClr>
+                </a:solidFill>
+                <a:latin typeface="+mn-lt"/>
+                <a:ea typeface="+mn-ea"/>
+                <a:cs typeface="+mn-cs"/>
+              </a:defRPr>
+            </a:pPr>
+            <a:endParaRPr lang="it-IT"/>
+          </a:p>
+        </c:txPr>
+        <c:crossAx val="330633200"/>
+        <c:crosses val="autoZero"/>
+        <c:crossBetween val="between"/>
+      </c:valAx>
+      <c:spPr>
+        <a:noFill/>
+        <a:ln>
+          <a:noFill/>
+        </a:ln>
+        <a:effectLst/>
+      </c:spPr>
+    </c:plotArea>
+    <c:plotVisOnly val="1"/>
+    <c:dispBlanksAs val="gap"/>
+    <c:showDLblsOverMax val="0"/>
+  </c:chart>
+  <c:spPr>
+    <a:gradFill flip="none" rotWithShape="1">
+      <a:gsLst>
+        <a:gs pos="0">
+          <a:schemeClr val="dk1">
+            <a:lumMod val="65000"/>
+            <a:lumOff val="35000"/>
+          </a:schemeClr>
+        </a:gs>
+        <a:gs pos="100000">
+          <a:schemeClr val="dk1">
+            <a:lumMod val="85000"/>
+            <a:lumOff val="15000"/>
+          </a:schemeClr>
+        </a:gs>
+      </a:gsLst>
+      <a:path path="circle">
+        <a:fillToRect l="50000" t="50000" r="50000" b="50000"/>
+      </a:path>
+      <a:tileRect/>
+    </a:gradFill>
+    <a:ln>
+      <a:noFill/>
+    </a:ln>
+    <a:effectLst/>
+  </c:spPr>
+  <c:txPr>
+    <a:bodyPr/>
+    <a:lstStyle/>
+    <a:p>
+      <a:pPr>
+        <a:defRPr/>
+      </a:pPr>
+      <a:endParaRPr lang="it-IT"/>
+    </a:p>
+  </c:txPr>
+  <c:externalData r:id="rId3">
+    <c:autoUpdate val="0"/>
+  </c:externalData>
+</c:chartSpace>
+</file>
+
+<file path=word/charts/colors1.xml><?xml version="1.0" encoding="utf-8"?>
+<cs:colorStyle xmlns:cs="http://schemas.microsoft.com/office/drawing/2012/chartStyle" xmlns:a="http://schemas.openxmlformats.org/drawingml/2006/main" meth="cycle" id="10">
+  <a:schemeClr val="accent1"/>
+  <a:schemeClr val="accent2"/>
+  <a:schemeClr val="accent3"/>
+  <a:schemeClr val="accent4"/>
+  <a:schemeClr val="accent5"/>
+  <a:schemeClr val="accent6"/>
+  <cs:variation/>
+  <cs:variation>
+    <a:lumMod val="60000"/>
+  </cs:variation>
+  <cs:variation>
+    <a:lumMod val="80000"/>
+    <a:lumOff val="20000"/>
+  </cs:variation>
+  <cs:variation>
+    <a:lumMod val="80000"/>
+  </cs:variation>
+  <cs:variation>
+    <a:lumMod val="60000"/>
+    <a:lumOff val="40000"/>
+  </cs:variation>
+  <cs:variation>
+    <a:lumMod val="50000"/>
+  </cs:variation>
+  <cs:variation>
+    <a:lumMod val="70000"/>
+    <a:lumOff val="30000"/>
+  </cs:variation>
+  <cs:variation>
+    <a:lumMod val="70000"/>
+  </cs:variation>
+  <cs:variation>
+    <a:lumMod val="50000"/>
+    <a:lumOff val="50000"/>
+  </cs:variation>
+</cs:colorStyle>
+</file>
+
+<file path=word/charts/style1.xml><?xml version="1.0" encoding="utf-8"?>
+<cs:chartStyle xmlns:cs="http://schemas.microsoft.com/office/drawing/2012/chartStyle" xmlns:a="http://schemas.openxmlformats.org/drawingml/2006/main" id="304">
+  <cs:axisTitle>
+    <cs:lnRef idx="0"/>
+    <cs:fillRef idx="0"/>
+    <cs:effectRef idx="0"/>
+    <cs:fontRef idx="minor">
+      <a:schemeClr val="lt1">
+        <a:lumMod val="85000"/>
+      </a:schemeClr>
+    </cs:fontRef>
+    <cs:defRPr sz="900" b="1" kern="1200" cap="all"/>
+  </cs:axisTitle>
+  <cs:categoryAxis>
+    <cs:lnRef idx="0"/>
+    <cs:fillRef idx="0"/>
+    <cs:effectRef idx="0"/>
+    <cs:fontRef idx="minor">
+      <a:schemeClr val="lt1">
+        <a:lumMod val="85000"/>
+      </a:schemeClr>
+    </cs:fontRef>
+    <cs:spPr>
+      <a:ln w="12700" cap="flat" cmpd="sng" algn="ctr">
+        <a:solidFill>
+          <a:schemeClr val="lt1">
+            <a:lumMod val="95000"/>
+            <a:alpha val="54000"/>
+          </a:schemeClr>
+        </a:solidFill>
+        <a:round/>
+      </a:ln>
+    </cs:spPr>
+    <cs:defRPr sz="900" kern="1200"/>
+  </cs:categoryAxis>
+  <cs:chartArea>
+    <cs:lnRef idx="0"/>
+    <cs:fillRef idx="0"/>
+    <cs:effectRef idx="0"/>
+    <cs:fontRef idx="minor">
+      <a:schemeClr val="dk1"/>
+    </cs:fontRef>
+    <cs:spPr>
+      <a:gradFill flip="none" rotWithShape="1">
+        <a:gsLst>
+          <a:gs pos="0">
+            <a:schemeClr val="dk1">
+              <a:lumMod val="65000"/>
+              <a:lumOff val="35000"/>
+            </a:schemeClr>
+          </a:gs>
+          <a:gs pos="100000">
+            <a:schemeClr val="dk1">
+              <a:lumMod val="85000"/>
+              <a:lumOff val="15000"/>
+            </a:schemeClr>
+          </a:gs>
+        </a:gsLst>
+        <a:path path="circle">
+          <a:fillToRect l="50000" t="50000" r="50000" b="50000"/>
+        </a:path>
+        <a:tileRect/>
+      </a:gradFill>
+    </cs:spPr>
+    <cs:defRPr sz="1000" kern="1200"/>
+  </cs:chartArea>
+  <cs:dataLabel>
+    <cs:lnRef idx="0"/>
+    <cs:fillRef idx="0"/>
+    <cs:effectRef idx="0"/>
+    <cs:fontRef idx="minor">
+      <a:schemeClr val="lt1">
+        <a:lumMod val="85000"/>
+      </a:schemeClr>
+    </cs:fontRef>
+    <cs:defRPr sz="900" kern="1200"/>
+  </cs:dataLabel>
+  <cs:dataLabelCallout>
+    <cs:lnRef idx="0"/>
+    <cs:fillRef idx="0"/>
+    <cs:effectRef idx="0"/>
+    <cs:fontRef idx="minor">
+      <a:schemeClr val="dk1">
+        <a:lumMod val="65000"/>
+        <a:lumOff val="35000"/>
+      </a:schemeClr>
+    </cs:fontRef>
+    <cs:spPr>
+      <a:solidFill>
+        <a:schemeClr val="lt1"/>
+      </a:solidFill>
+    </cs:spPr>
+    <cs:defRPr sz="900" kern="1200"/>
+    <cs:bodyPr rot="0" spcFirstLastPara="1" vertOverflow="clip" horzOverflow="clip" vert="horz" wrap="square" lIns="36576" tIns="18288" rIns="36576" bIns="18288" anchor="ctr" anchorCtr="1">
+      <a:spAutoFit/>
+    </cs:bodyPr>
+  </cs:dataLabelCallout>
+  <cs:dataPoint>
+    <cs:lnRef idx="0"/>
+    <cs:fillRef idx="3">
+      <cs:styleClr val="auto"/>
+    </cs:fillRef>
+    <cs:effectRef idx="3"/>
+    <cs:fontRef idx="minor">
+      <a:schemeClr val="tx1"/>
+    </cs:fontRef>
+  </cs:dataPoint>
+  <cs:dataPoint3D>
+    <cs:lnRef idx="0"/>
+    <cs:fillRef idx="3">
+      <cs:styleClr val="auto"/>
+    </cs:fillRef>
+    <cs:effectRef idx="3"/>
+    <cs:fontRef idx="minor">
+      <a:schemeClr val="tx1"/>
+    </cs:fontRef>
+  </cs:dataPoint3D>
+  <cs:dataPointLine>
+    <cs:lnRef idx="0">
+      <cs:styleClr val="auto"/>
+    </cs:lnRef>
+    <cs:fillRef idx="3"/>
+    <cs:effectRef idx="3"/>
+    <cs:fontRef idx="minor">
+      <a:schemeClr val="tx1"/>
+    </cs:fontRef>
+    <cs:spPr>
+      <a:ln w="34925" cap="rnd">
+        <a:solidFill>
+          <a:schemeClr val="phClr"/>
+        </a:solidFill>
+        <a:round/>
+      </a:ln>
+    </cs:spPr>
+  </cs:dataPointLine>
+  <cs:dataPointMarker>
+    <cs:lnRef idx="0">
+      <cs:styleClr val="auto"/>
+    </cs:lnRef>
+    <cs:fillRef idx="3">
+      <cs:styleClr val="auto"/>
+    </cs:fillRef>
+    <cs:effectRef idx="3"/>
+    <cs:fontRef idx="minor">
+      <a:schemeClr val="tx1"/>
+    </cs:fontRef>
+    <cs:spPr>
+      <a:ln w="9525">
+        <a:solidFill>
+          <a:schemeClr val="phClr"/>
+        </a:solidFill>
+        <a:round/>
+      </a:ln>
+    </cs:spPr>
+  </cs:dataPointMarker>
+  <cs:dataPointMarkerLayout symbol="circle" size="6"/>
+  <cs:dataPointWireframe>
+    <cs:lnRef idx="0">
+      <cs:styleClr val="auto"/>
+    </cs:lnRef>
+    <cs:fillRef idx="3"/>
+    <cs:effectRef idx="3"/>
+    <cs:fontRef idx="minor">
+      <a:schemeClr val="tx1"/>
+    </cs:fontRef>
+    <cs:spPr>
+      <a:ln w="9525" cap="rnd">
+        <a:solidFill>
+          <a:schemeClr val="phClr"/>
+        </a:solidFill>
+        <a:round/>
+      </a:ln>
+    </cs:spPr>
+  </cs:dataPointWireframe>
+  <cs:dataTable>
+    <cs:lnRef idx="0"/>
+    <cs:fillRef idx="0"/>
+    <cs:effectRef idx="0"/>
+    <cs:fontRef idx="minor">
+      <a:schemeClr val="lt1">
+        <a:lumMod val="85000"/>
+      </a:schemeClr>
+    </cs:fontRef>
+    <cs:spPr>
+      <a:ln w="9525">
+        <a:solidFill>
+          <a:schemeClr val="lt1">
+            <a:lumMod val="95000"/>
+            <a:alpha val="54000"/>
+          </a:schemeClr>
+        </a:solidFill>
+      </a:ln>
+    </cs:spPr>
+    <cs:defRPr sz="900" kern="1200"/>
+  </cs:dataTable>
+  <cs:downBar>
+    <cs:lnRef idx="0"/>
+    <cs:fillRef idx="0"/>
+    <cs:effectRef idx="0"/>
+    <cs:fontRef idx="minor">
+      <a:schemeClr val="tx1"/>
+    </cs:fontRef>
+    <cs:spPr>
+      <a:solidFill>
+        <a:schemeClr val="dk1">
+          <a:lumMod val="75000"/>
+          <a:lumOff val="25000"/>
+        </a:schemeClr>
+      </a:solidFill>
+      <a:ln w="9525">
+        <a:solidFill>
+          <a:schemeClr val="lt1">
+            <a:lumMod val="95000"/>
+            <a:alpha val="54000"/>
+          </a:schemeClr>
+        </a:solidFill>
+      </a:ln>
+    </cs:spPr>
+  </cs:downBar>
+  <cs:dropLine>
+    <cs:lnRef idx="0"/>
+    <cs:fillRef idx="0"/>
+    <cs:effectRef idx="0"/>
+    <cs:fontRef idx="minor">
+      <a:schemeClr val="tx1"/>
+    </cs:fontRef>
+    <cs:spPr>
+      <a:ln w="9525">
+        <a:solidFill>
+          <a:schemeClr val="lt1">
+            <a:lumMod val="95000"/>
+            <a:alpha val="54000"/>
+          </a:schemeClr>
+        </a:solidFill>
+        <a:prstDash val="dash"/>
+      </a:ln>
+    </cs:spPr>
+  </cs:dropLine>
+  <cs:errorBar>
+    <cs:lnRef idx="0"/>
+    <cs:fillRef idx="0"/>
+    <cs:effectRef idx="0"/>
+    <cs:fontRef idx="minor">
+      <a:schemeClr val="tx1"/>
+    </cs:fontRef>
+    <cs:spPr>
+      <a:ln w="9525" cap="flat" cmpd="sng" algn="ctr">
+        <a:solidFill>
+          <a:schemeClr val="lt1">
+            <a:lumMod val="95000"/>
+          </a:schemeClr>
+        </a:solidFill>
+        <a:round/>
+      </a:ln>
+    </cs:spPr>
+  </cs:errorBar>
+  <cs:floor>
+    <cs:lnRef idx="0"/>
+    <cs:fillRef idx="0"/>
+    <cs:effectRef idx="0"/>
+    <cs:fontRef idx="minor">
+      <a:schemeClr val="tx1"/>
+    </cs:fontRef>
+  </cs:floor>
+  <cs:gridlineMajor>
+    <cs:lnRef idx="0"/>
+    <cs:fillRef idx="0"/>
+    <cs:effectRef idx="0"/>
+    <cs:fontRef idx="minor">
+      <a:schemeClr val="tx1"/>
+    </cs:fontRef>
+    <cs:spPr>
+      <a:ln w="9525" cap="flat" cmpd="sng" algn="ctr">
+        <a:solidFill>
+          <a:schemeClr val="lt1">
+            <a:lumMod val="95000"/>
+            <a:alpha val="10000"/>
+          </a:schemeClr>
+        </a:solidFill>
+        <a:round/>
+      </a:ln>
+    </cs:spPr>
+  </cs:gridlineMajor>
+  <cs:gridlineMinor>
+    <cs:lnRef idx="0"/>
+    <cs:fillRef idx="0"/>
+    <cs:effectRef idx="0"/>
+    <cs:fontRef idx="minor">
+      <a:schemeClr val="tx1"/>
+    </cs:fontRef>
+    <cs:spPr>
+      <a:ln>
+        <a:solidFill>
+          <a:schemeClr val="lt1">
+            <a:lumMod val="95000"/>
+            <a:alpha val="5000"/>
+          </a:schemeClr>
+        </a:solidFill>
+      </a:ln>
+    </cs:spPr>
+  </cs:gridlineMinor>
+  <cs:hiLoLine>
+    <cs:lnRef idx="0"/>
+    <cs:fillRef idx="0"/>
+    <cs:effectRef idx="0"/>
+    <cs:fontRef idx="minor">
+      <a:schemeClr val="tx1"/>
+    </cs:fontRef>
+    <cs:spPr>
+      <a:ln w="9525">
+        <a:solidFill>
+          <a:schemeClr val="lt1">
+            <a:lumMod val="95000"/>
+            <a:alpha val="54000"/>
+          </a:schemeClr>
+        </a:solidFill>
+        <a:prstDash val="dash"/>
+      </a:ln>
+    </cs:spPr>
+  </cs:hiLoLine>
+  <cs:leaderLine>
+    <cs:lnRef idx="0"/>
+    <cs:fillRef idx="0"/>
+    <cs:effectRef idx="0"/>
+    <cs:fontRef idx="minor">
+      <a:schemeClr val="tx1"/>
+    </cs:fontRef>
+    <cs:spPr>
+      <a:ln w="9525">
+        <a:solidFill>
+          <a:schemeClr val="lt1">
+            <a:lumMod val="95000"/>
+            <a:alpha val="54000"/>
+          </a:schemeClr>
+        </a:solidFill>
+      </a:ln>
+    </cs:spPr>
+  </cs:leaderLine>
+  <cs:legend>
+    <cs:lnRef idx="0"/>
+    <cs:fillRef idx="0"/>
+    <cs:effectRef idx="0"/>
+    <cs:fontRef idx="minor">
+      <a:schemeClr val="lt1">
+        <a:lumMod val="85000"/>
+      </a:schemeClr>
+    </cs:fontRef>
+    <cs:defRPr sz="900" kern="1200"/>
+  </cs:legend>
+  <cs:plotArea>
+    <cs:lnRef idx="0"/>
+    <cs:fillRef idx="0"/>
+    <cs:effectRef idx="0"/>
+    <cs:fontRef idx="minor">
+      <a:schemeClr val="tx1"/>
+    </cs:fontRef>
+  </cs:plotArea>
+  <cs:plotArea3D>
+    <cs:lnRef idx="0"/>
+    <cs:fillRef idx="0"/>
+    <cs:effectRef idx="0"/>
+    <cs:fontRef idx="minor">
+      <a:schemeClr val="tx1"/>
+    </cs:fontRef>
+  </cs:plotArea3D>
+  <cs:seriesAxis>
+    <cs:lnRef idx="0"/>
+    <cs:fillRef idx="0"/>
+    <cs:effectRef idx="0"/>
+    <cs:fontRef idx="minor">
+      <a:schemeClr val="lt1">
+        <a:lumMod val="85000"/>
+      </a:schemeClr>
+    </cs:fontRef>
+    <cs:spPr>
+      <a:ln w="12700" cap="flat" cmpd="sng" algn="ctr">
+        <a:solidFill>
+          <a:schemeClr val="lt1">
+            <a:lumMod val="95000"/>
+            <a:alpha val="54000"/>
+          </a:schemeClr>
+        </a:solidFill>
+        <a:round/>
+      </a:ln>
+    </cs:spPr>
+    <cs:defRPr sz="900" kern="1200"/>
+  </cs:seriesAxis>
+  <cs:seriesLine>
+    <cs:lnRef idx="0"/>
+    <cs:fillRef idx="0"/>
+    <cs:effectRef idx="0"/>
+    <cs:fontRef idx="minor">
+      <a:schemeClr val="lt1"/>
+    </cs:fontRef>
+    <cs:spPr>
+      <a:ln w="9525" cap="flat" cmpd="sng" algn="ctr">
+        <a:solidFill>
+          <a:schemeClr val="lt1">
+            <a:lumMod val="95000"/>
+            <a:alpha val="54000"/>
+          </a:schemeClr>
+        </a:solidFill>
+        <a:round/>
+      </a:ln>
+    </cs:spPr>
+  </cs:seriesLine>
+  <cs:title>
+    <cs:lnRef idx="0"/>
+    <cs:fillRef idx="0"/>
+    <cs:effectRef idx="0"/>
+    <cs:fontRef idx="minor">
+      <a:schemeClr val="lt1">
+        <a:lumMod val="95000"/>
+      </a:schemeClr>
+    </cs:fontRef>
+    <cs:defRPr sz="1600" b="1" kern="1200" spc="100" baseline="0">
+      <a:effectLst>
+        <a:outerShdw blurRad="50800" dist="38100" dir="5400000" algn="t" rotWithShape="0">
+          <a:prstClr val="black">
+            <a:alpha val="40000"/>
+          </a:prstClr>
+        </a:outerShdw>
+      </a:effectLst>
+    </cs:defRPr>
+  </cs:title>
+  <cs:trendline>
+    <cs:lnRef idx="0">
+      <cs:styleClr val="auto"/>
+    </cs:lnRef>
+    <cs:fillRef idx="0"/>
+    <cs:effectRef idx="0"/>
+    <cs:fontRef idx="minor">
+      <a:schemeClr val="tx1"/>
+    </cs:fontRef>
+    <cs:spPr>
+      <a:ln w="19050" cap="rnd">
+        <a:solidFill>
+          <a:schemeClr val="phClr"/>
+        </a:solidFill>
+      </a:ln>
+    </cs:spPr>
+  </cs:trendline>
+  <cs:trendlineLabel>
+    <cs:lnRef idx="0"/>
+    <cs:fillRef idx="0"/>
+    <cs:effectRef idx="0"/>
+    <cs:fontRef idx="minor">
+      <a:schemeClr val="lt1">
+        <a:lumMod val="85000"/>
+      </a:schemeClr>
+    </cs:fontRef>
+    <cs:defRPr sz="900" kern="1200"/>
+  </cs:trendlineLabel>
+  <cs:upBar>
+    <cs:lnRef idx="0"/>
+    <cs:fillRef idx="0"/>
+    <cs:effectRef idx="0"/>
+    <cs:fontRef idx="minor">
+      <a:schemeClr val="tx1"/>
+    </cs:fontRef>
+    <cs:spPr>
+      <a:solidFill>
+        <a:schemeClr val="lt1"/>
+      </a:solidFill>
+      <a:ln w="9525">
+        <a:solidFill>
+          <a:schemeClr val="lt1">
+            <a:lumMod val="95000"/>
+            <a:alpha val="54000"/>
+          </a:schemeClr>
+        </a:solidFill>
+      </a:ln>
+    </cs:spPr>
+  </cs:upBar>
+  <cs:valueAxis>
+    <cs:lnRef idx="0"/>
+    <cs:fillRef idx="0"/>
+    <cs:effectRef idx="0"/>
+    <cs:fontRef idx="minor">
+      <a:schemeClr val="lt1">
+        <a:lumMod val="85000"/>
+      </a:schemeClr>
+    </cs:fontRef>
+    <cs:defRPr sz="900" kern="1200"/>
+  </cs:valueAxis>
+  <cs:wall>
+    <cs:lnRef idx="0"/>
+    <cs:fillRef idx="0"/>
+    <cs:effectRef idx="0"/>
+    <cs:fontRef idx="minor">
+      <a:schemeClr val="tx1"/>
+    </cs:fontRef>
+  </cs:wall>
+</cs:chartStyle>
 </file>
 
 <file path=word/theme/theme1.xml><?xml version="1.0" encoding="utf-8"?>

</xml_diff>

<commit_message>
Lieve modifica project plan
</commit_message>
<xml_diff>
--- a/Documenti_da_Finire/Documento project plan.docx
+++ b/Documenti_da_Finire/Documento project plan.docx
@@ -976,8 +976,6 @@
       <w:pPr>
         <w:jc w:val="both"/>
       </w:pPr>
-      <w:bookmarkStart w:id="0" w:name="_GoBack"/>
-      <w:bookmarkEnd w:id="0"/>
       <w:r>
         <w:lastRenderedPageBreak/>
         <w:t>ATTIVITÀ</w:t>
@@ -1420,11 +1418,52 @@
             <w:tcW w:w="4811" w:type="dxa"/>
           </w:tcPr>
           <w:p>
+            <w:r>
+              <w:t>Realizzazione manuale utente</w:t>
+            </w:r>
+          </w:p>
+        </w:tc>
+        <w:tc>
+          <w:tcPr>
+            <w:tcW w:w="4811" w:type="dxa"/>
+          </w:tcPr>
+          <w:p>
+            <w:r>
+              <w:t xml:space="preserve">Federico </w:t>
+            </w:r>
+            <w:proofErr w:type="spellStart"/>
+            <w:r>
+              <w:t>Parezzan</w:t>
+            </w:r>
+            <w:proofErr w:type="spellEnd"/>
+            <w:r>
+              <w:t xml:space="preserve">, Alberto Benini, Paolo </w:t>
+            </w:r>
+            <w:proofErr w:type="spellStart"/>
+            <w:r>
+              <w:t>Vucinic</w:t>
+            </w:r>
+            <w:proofErr w:type="spellEnd"/>
+            <w:r>
+              <w:t>, Leonardo Piccoli</w:t>
+            </w:r>
+          </w:p>
+        </w:tc>
+      </w:tr>
+      <w:tr>
+        <w:trPr>
+          <w:trHeight w:val="578"/>
+        </w:trPr>
+        <w:tc>
+          <w:tcPr>
+            <w:tcW w:w="4811" w:type="dxa"/>
+          </w:tcPr>
+          <w:p>
             <w:pPr>
               <w:jc w:val="both"/>
             </w:pPr>
             <w:r>
-              <w:t>Realizzazione manuale utente</w:t>
+              <w:t>Test</w:t>
             </w:r>
           </w:p>
         </w:tc>
@@ -1437,52 +1476,24 @@
               <w:jc w:val="both"/>
             </w:pPr>
             <w:r>
-              <w:t xml:space="preserve">Federico </w:t>
+              <w:t>Leonardo Piccoli</w:t>
+            </w:r>
+            <w:r>
+              <w:t xml:space="preserve">, Alberto Benini, Paolo </w:t>
             </w:r>
             <w:proofErr w:type="spellStart"/>
             <w:r>
+              <w:t>Vucinic</w:t>
+            </w:r>
+            <w:proofErr w:type="spellEnd"/>
+            <w:r>
+              <w:t xml:space="preserve">, Federico </w:t>
+            </w:r>
+            <w:proofErr w:type="spellStart"/>
+            <w:r>
               <w:t>Parezzan</w:t>
             </w:r>
             <w:proofErr w:type="spellEnd"/>
-            <w:r>
-              <w:t xml:space="preserve">, Alberto Benini, Paolo </w:t>
-            </w:r>
-            <w:proofErr w:type="spellStart"/>
-            <w:r>
-              <w:t>Vucinic</w:t>
-            </w:r>
-            <w:proofErr w:type="spellEnd"/>
-            <w:r>
-              <w:t>, Leonardo Piccoli</w:t>
-            </w:r>
-          </w:p>
-        </w:tc>
-      </w:tr>
-      <w:tr>
-        <w:tc>
-          <w:tcPr>
-            <w:tcW w:w="4811" w:type="dxa"/>
-          </w:tcPr>
-          <w:p>
-            <w:pPr>
-              <w:jc w:val="both"/>
-            </w:pPr>
-            <w:r>
-              <w:t>Test</w:t>
-            </w:r>
-          </w:p>
-        </w:tc>
-        <w:tc>
-          <w:tcPr>
-            <w:tcW w:w="4811" w:type="dxa"/>
-          </w:tcPr>
-          <w:p>
-            <w:pPr>
-              <w:jc w:val="both"/>
-            </w:pPr>
-            <w:r>
-              <w:t>Leonardo Piccoli</w:t>
-            </w:r>
           </w:p>
         </w:tc>
       </w:tr>
@@ -1543,14 +1554,9 @@
           <v:shape id="_x0000_i1025" type="#_x0000_t75" style="width:480.75pt;height:196.5pt" o:ole="">
             <v:imagedata r:id="rId5" o:title=""/>
           </v:shape>
-          <o:OLEObject Type="Embed" ProgID="Excel.Sheet.8" ShapeID="_x0000_i1025" DrawAspect="Content" ObjectID="_1494403053" r:id="rId6"/>
+          <o:OLEObject Type="Embed" ProgID="Excel.Sheet.8" ShapeID="_x0000_i1025" DrawAspect="Content" ObjectID="_1495892469" r:id="rId6"/>
         </w:object>
       </w:r>
-    </w:p>
-    <w:p>
-      <w:pPr>
-        <w:jc w:val="both"/>
-      </w:pPr>
     </w:p>
     <w:p>
       <w:pPr>
@@ -1656,7 +1662,7 @@
           <v:shape id="_x0000_i1026" type="#_x0000_t75" style="width:487.5pt;height:242.25pt" o:ole="">
             <v:imagedata r:id="rId5" o:title=""/>
           </v:shape>
-          <o:OLEObject Type="Embed" ProgID="Excel.Sheet.12" ShapeID="_x0000_i1026" DrawAspect="Content" ObjectID="_1494403054" r:id="rId8"/>
+          <o:OLEObject Type="Embed" ProgID="Excel.Sheet.12" ShapeID="_x0000_i1026" DrawAspect="Content" ObjectID="_1495892470" r:id="rId8"/>
         </w:object>
       </w:r>
     </w:p>
@@ -1862,18 +1868,10 @@
     <w:p>
       <w:pPr>
         <w:pStyle w:val="Paragrafoelenco"/>
-        <w:numPr>
-          <w:ilvl w:val="0"/>
-          <w:numId w:val="3"/>
-        </w:numPr>
-        <w:jc w:val="both"/>
-      </w:pPr>
-      <w:r>
-        <w:t>Glossario</w:t>
-      </w:r>
-      <w:r>
-        <w:t xml:space="preserve"> delle abbreviazioni e acronimi.</w:t>
-      </w:r>
+        <w:jc w:val="both"/>
+      </w:pPr>
+      <w:bookmarkStart w:id="0" w:name="_GoBack"/>
+      <w:bookmarkEnd w:id="0"/>
     </w:p>
     <w:sectPr>
       <w:pgSz w:w="11900" w:h="16840"/>
@@ -2942,11 +2940,11 @@
         </c:dLbls>
         <c:gapWidth val="150"/>
         <c:overlap val="100"/>
-        <c:axId val="271851392"/>
-        <c:axId val="271851952"/>
+        <c:axId val="278303936"/>
+        <c:axId val="278304496"/>
       </c:barChart>
       <c:catAx>
-        <c:axId val="271851392"/>
+        <c:axId val="278303936"/>
         <c:scaling>
           <c:orientation val="minMax"/>
         </c:scaling>
@@ -2988,7 +2986,7 @@
             <a:endParaRPr lang="it-IT"/>
           </a:p>
         </c:txPr>
-        <c:crossAx val="271851952"/>
+        <c:crossAx val="278304496"/>
         <c:crosses val="autoZero"/>
         <c:auto val="1"/>
         <c:lblAlgn val="ctr"/>
@@ -2996,7 +2994,7 @@
         <c:noMultiLvlLbl val="0"/>
       </c:catAx>
       <c:valAx>
-        <c:axId val="271851952"/>
+        <c:axId val="278304496"/>
         <c:scaling>
           <c:orientation val="minMax"/>
         </c:scaling>
@@ -3046,7 +3044,7 @@
             <a:endParaRPr lang="it-IT"/>
           </a:p>
         </c:txPr>
-        <c:crossAx val="271851392"/>
+        <c:crossAx val="278303936"/>
         <c:crosses val="autoZero"/>
         <c:crossBetween val="between"/>
       </c:valAx>

</xml_diff>